<commit_message>
well stuff in 3rdstarted working
in toast task should include onCreateView, others the same as activity
</commit_message>
<xml_diff>
--- a/ПР3_Хречко_СВ_ИКБО-03-21.docx
+++ b/ПР3_Хречко_СВ_ИКБО-03-21.docx
@@ -387,6 +387,7 @@
           <w:b/>
           <w:sz w:val="32"/>
           <w:szCs w:val="32"/>
+          <w:lang w:val="en-US"/>
         </w:rPr>
       </w:pPr>
       <w:r>
@@ -402,8 +403,9 @@
           <w:b/>
           <w:sz w:val="32"/>
           <w:szCs w:val="32"/>
-        </w:rPr>
-        <w:t>2</w:t>
+          <w:lang w:val="en-US"/>
+        </w:rPr>
+        <w:t>3</w:t>
       </w:r>
     </w:p>
     <w:p>
@@ -625,12 +627,14 @@
                 <w:sz w:val="28"/>
               </w:rPr>
             </w:pPr>
+            <w:proofErr w:type="spellStart"/>
             <w:r>
               <w:rPr>
                 <w:sz w:val="28"/>
               </w:rPr>
               <w:t>Хречко</w:t>
             </w:r>
+            <w:proofErr w:type="spellEnd"/>
             <w:r>
               <w:rPr>
                 <w:sz w:val="28"/>
@@ -1047,7 +1051,95 @@
           <w:sz w:val="28"/>
           <w:szCs w:val="28"/>
         </w:rPr>
-        <w:t>Реализовать несколько файлов разметки с применением следующих контейнеров: LinerLayout, RelativeLayout, Constraint Layout. (При желании можно расширить перечень собственными контейнерами);</w:t>
+        <w:t xml:space="preserve">Реализовать несколько файлов разметки с применением следующих контейнеров: </w:t>
+      </w:r>
+      <w:proofErr w:type="spellStart"/>
+      <w:r>
+        <w:rPr>
+          <w:b w:val="0"/>
+          <w:bCs w:val="0"/>
+          <w:kern w:val="0"/>
+          <w:sz w:val="28"/>
+          <w:szCs w:val="28"/>
+        </w:rPr>
+        <w:t>LinerLayout</w:t>
+      </w:r>
+      <w:proofErr w:type="spellEnd"/>
+      <w:r>
+        <w:rPr>
+          <w:b w:val="0"/>
+          <w:bCs w:val="0"/>
+          <w:kern w:val="0"/>
+          <w:sz w:val="28"/>
+          <w:szCs w:val="28"/>
+        </w:rPr>
+        <w:t xml:space="preserve">, </w:t>
+      </w:r>
+      <w:proofErr w:type="spellStart"/>
+      <w:r>
+        <w:rPr>
+          <w:b w:val="0"/>
+          <w:bCs w:val="0"/>
+          <w:kern w:val="0"/>
+          <w:sz w:val="28"/>
+          <w:szCs w:val="28"/>
+        </w:rPr>
+        <w:t>RelativeLayout</w:t>
+      </w:r>
+      <w:proofErr w:type="spellEnd"/>
+      <w:r>
+        <w:rPr>
+          <w:b w:val="0"/>
+          <w:bCs w:val="0"/>
+          <w:kern w:val="0"/>
+          <w:sz w:val="28"/>
+          <w:szCs w:val="28"/>
+        </w:rPr>
+        <w:t xml:space="preserve">, </w:t>
+      </w:r>
+      <w:proofErr w:type="spellStart"/>
+      <w:r>
+        <w:rPr>
+          <w:b w:val="0"/>
+          <w:bCs w:val="0"/>
+          <w:kern w:val="0"/>
+          <w:sz w:val="28"/>
+          <w:szCs w:val="28"/>
+        </w:rPr>
+        <w:t>Constraint</w:t>
+      </w:r>
+      <w:proofErr w:type="spellEnd"/>
+      <w:r>
+        <w:rPr>
+          <w:b w:val="0"/>
+          <w:bCs w:val="0"/>
+          <w:kern w:val="0"/>
+          <w:sz w:val="28"/>
+          <w:szCs w:val="28"/>
+        </w:rPr>
+        <w:t xml:space="preserve"> </w:t>
+      </w:r>
+      <w:proofErr w:type="spellStart"/>
+      <w:r>
+        <w:rPr>
+          <w:b w:val="0"/>
+          <w:bCs w:val="0"/>
+          <w:kern w:val="0"/>
+          <w:sz w:val="28"/>
+          <w:szCs w:val="28"/>
+        </w:rPr>
+        <w:t>Layout</w:t>
+      </w:r>
+      <w:proofErr w:type="spellEnd"/>
+      <w:r>
+        <w:rPr>
+          <w:b w:val="0"/>
+          <w:bCs w:val="0"/>
+          <w:kern w:val="0"/>
+          <w:sz w:val="28"/>
+          <w:szCs w:val="28"/>
+        </w:rPr>
+        <w:t>. (При желании можно расширить перечень собственными контейнерами);</w:t>
       </w:r>
     </w:p>
     <w:p>
@@ -1131,7 +1223,29 @@
           <w:sz w:val="28"/>
           <w:szCs w:val="28"/>
         </w:rPr>
-        <w:t xml:space="preserve">Добавить в проект несколько строковых, размерных, цветовых и drawable ресурсов. </w:t>
+        <w:t xml:space="preserve">Добавить в проект несколько строковых, размерных, цветовых и </w:t>
+      </w:r>
+      <w:proofErr w:type="spellStart"/>
+      <w:r>
+        <w:rPr>
+          <w:b w:val="0"/>
+          <w:bCs w:val="0"/>
+          <w:kern w:val="0"/>
+          <w:sz w:val="28"/>
+          <w:szCs w:val="28"/>
+        </w:rPr>
+        <w:t>drawable</w:t>
+      </w:r>
+      <w:proofErr w:type="spellEnd"/>
+      <w:r>
+        <w:rPr>
+          <w:b w:val="0"/>
+          <w:bCs w:val="0"/>
+          <w:kern w:val="0"/>
+          <w:sz w:val="28"/>
+          <w:szCs w:val="28"/>
+        </w:rPr>
+        <w:t xml:space="preserve"> ресурсов. </w:t>
       </w:r>
     </w:p>
     <w:p>
@@ -1159,7 +1273,51 @@
           <w:sz w:val="28"/>
           <w:szCs w:val="28"/>
         </w:rPr>
-        <w:t xml:space="preserve">Добавить в проект несколько изображений png и svg. </w:t>
+        <w:t xml:space="preserve">Добавить в проект несколько изображений </w:t>
+      </w:r>
+      <w:proofErr w:type="spellStart"/>
+      <w:r>
+        <w:rPr>
+          <w:b w:val="0"/>
+          <w:bCs w:val="0"/>
+          <w:kern w:val="0"/>
+          <w:sz w:val="28"/>
+          <w:szCs w:val="28"/>
+        </w:rPr>
+        <w:t>png</w:t>
+      </w:r>
+      <w:proofErr w:type="spellEnd"/>
+      <w:r>
+        <w:rPr>
+          <w:b w:val="0"/>
+          <w:bCs w:val="0"/>
+          <w:kern w:val="0"/>
+          <w:sz w:val="28"/>
+          <w:szCs w:val="28"/>
+        </w:rPr>
+        <w:t xml:space="preserve"> и </w:t>
+      </w:r>
+      <w:proofErr w:type="spellStart"/>
+      <w:r>
+        <w:rPr>
+          <w:b w:val="0"/>
+          <w:bCs w:val="0"/>
+          <w:kern w:val="0"/>
+          <w:sz w:val="28"/>
+          <w:szCs w:val="28"/>
+        </w:rPr>
+        <w:t>svg</w:t>
+      </w:r>
+      <w:proofErr w:type="spellEnd"/>
+      <w:r>
+        <w:rPr>
+          <w:b w:val="0"/>
+          <w:bCs w:val="0"/>
+          <w:kern w:val="0"/>
+          <w:sz w:val="28"/>
+          <w:szCs w:val="28"/>
+        </w:rPr>
+        <w:t xml:space="preserve">. </w:t>
       </w:r>
     </w:p>
     <w:p>
@@ -1243,7 +1401,29 @@
           <w:sz w:val="28"/>
           <w:szCs w:val="28"/>
         </w:rPr>
-        <w:t xml:space="preserve">Произвести вывод сообщение в Log при нажатии на клавишу. Задать метод обработчик события двумя способами: декларативно и программно. </w:t>
+        <w:t xml:space="preserve">Произвести вывод сообщение в </w:t>
+      </w:r>
+      <w:proofErr w:type="spellStart"/>
+      <w:r>
+        <w:rPr>
+          <w:b w:val="0"/>
+          <w:bCs w:val="0"/>
+          <w:kern w:val="0"/>
+          <w:sz w:val="28"/>
+          <w:szCs w:val="28"/>
+        </w:rPr>
+        <w:t>Log</w:t>
+      </w:r>
+      <w:proofErr w:type="spellEnd"/>
+      <w:r>
+        <w:rPr>
+          <w:b w:val="0"/>
+          <w:bCs w:val="0"/>
+          <w:kern w:val="0"/>
+          <w:sz w:val="28"/>
+          <w:szCs w:val="28"/>
+        </w:rPr>
+        <w:t xml:space="preserve"> при нажатии на клавишу. Задать метод обработчик события двумя способами: декларативно и программно. </w:t>
       </w:r>
     </w:p>
     <w:p>
@@ -1271,7 +1451,51 @@
           <w:sz w:val="28"/>
           <w:szCs w:val="28"/>
         </w:rPr>
-        <w:t xml:space="preserve">(Дополнительно) Подключить ViewBinding. Реализовать пункты 3 и 4 посредством работы с ViewBinding. </w:t>
+        <w:t xml:space="preserve">(Дополнительно) Подключить </w:t>
+      </w:r>
+      <w:proofErr w:type="spellStart"/>
+      <w:r>
+        <w:rPr>
+          <w:b w:val="0"/>
+          <w:bCs w:val="0"/>
+          <w:kern w:val="0"/>
+          <w:sz w:val="28"/>
+          <w:szCs w:val="28"/>
+        </w:rPr>
+        <w:t>ViewBinding</w:t>
+      </w:r>
+      <w:proofErr w:type="spellEnd"/>
+      <w:r>
+        <w:rPr>
+          <w:b w:val="0"/>
+          <w:bCs w:val="0"/>
+          <w:kern w:val="0"/>
+          <w:sz w:val="28"/>
+          <w:szCs w:val="28"/>
+        </w:rPr>
+        <w:t xml:space="preserve">. Реализовать пункты 3 и 4 посредством работы с </w:t>
+      </w:r>
+      <w:proofErr w:type="spellStart"/>
+      <w:r>
+        <w:rPr>
+          <w:b w:val="0"/>
+          <w:bCs w:val="0"/>
+          <w:kern w:val="0"/>
+          <w:sz w:val="28"/>
+          <w:szCs w:val="28"/>
+        </w:rPr>
+        <w:t>ViewBinding</w:t>
+      </w:r>
+      <w:proofErr w:type="spellEnd"/>
+      <w:r>
+        <w:rPr>
+          <w:b w:val="0"/>
+          <w:bCs w:val="0"/>
+          <w:kern w:val="0"/>
+          <w:sz w:val="28"/>
+          <w:szCs w:val="28"/>
+        </w:rPr>
+        <w:t xml:space="preserve">. </w:t>
       </w:r>
     </w:p>
     <w:p>
@@ -1299,7 +1523,95 @@
           <w:sz w:val="28"/>
           <w:szCs w:val="28"/>
         </w:rPr>
-        <w:t>Создать второе Activity на основе предметной области. Произвести открытие второй Activity с передачей в нее данных, обоснованных предметной областью. При закрытии второй Activity, вернуть данные в изначальную, обоснованные предметной областью</w:t>
+        <w:t xml:space="preserve">Создать второе </w:t>
+      </w:r>
+      <w:proofErr w:type="spellStart"/>
+      <w:r>
+        <w:rPr>
+          <w:b w:val="0"/>
+          <w:bCs w:val="0"/>
+          <w:kern w:val="0"/>
+          <w:sz w:val="28"/>
+          <w:szCs w:val="28"/>
+        </w:rPr>
+        <w:t>Activity</w:t>
+      </w:r>
+      <w:proofErr w:type="spellEnd"/>
+      <w:r>
+        <w:rPr>
+          <w:b w:val="0"/>
+          <w:bCs w:val="0"/>
+          <w:kern w:val="0"/>
+          <w:sz w:val="28"/>
+          <w:szCs w:val="28"/>
+        </w:rPr>
+        <w:t xml:space="preserve"> на основе предметной области. Произвести открытие второй </w:t>
+      </w:r>
+      <w:proofErr w:type="spellStart"/>
+      <w:r>
+        <w:rPr>
+          <w:b w:val="0"/>
+          <w:bCs w:val="0"/>
+          <w:kern w:val="0"/>
+          <w:sz w:val="28"/>
+          <w:szCs w:val="28"/>
+        </w:rPr>
+        <w:t>Activity</w:t>
+      </w:r>
+      <w:proofErr w:type="spellEnd"/>
+      <w:r>
+        <w:rPr>
+          <w:b w:val="0"/>
+          <w:bCs w:val="0"/>
+          <w:kern w:val="0"/>
+          <w:sz w:val="28"/>
+          <w:szCs w:val="28"/>
+        </w:rPr>
+        <w:t xml:space="preserve"> с передачей в нее данных, обоснованных предметной областью. При закрытии второй </w:t>
+      </w:r>
+      <w:proofErr w:type="spellStart"/>
+      <w:r>
+        <w:rPr>
+          <w:b w:val="0"/>
+          <w:bCs w:val="0"/>
+          <w:kern w:val="0"/>
+          <w:sz w:val="28"/>
+          <w:szCs w:val="28"/>
+        </w:rPr>
+        <w:t>Activity</w:t>
+      </w:r>
+      <w:proofErr w:type="spellEnd"/>
+      <w:r>
+        <w:rPr>
+          <w:b w:val="0"/>
+          <w:bCs w:val="0"/>
+          <w:kern w:val="0"/>
+          <w:sz w:val="28"/>
+          <w:szCs w:val="28"/>
+        </w:rPr>
+        <w:t xml:space="preserve">, вернуть данные в </w:t>
+      </w:r>
+      <w:proofErr w:type="gramStart"/>
+      <w:r>
+        <w:rPr>
+          <w:b w:val="0"/>
+          <w:bCs w:val="0"/>
+          <w:kern w:val="0"/>
+          <w:sz w:val="28"/>
+          <w:szCs w:val="28"/>
+        </w:rPr>
+        <w:t>изначальную</w:t>
+      </w:r>
+      <w:proofErr w:type="gramEnd"/>
+      <w:r>
+        <w:rPr>
+          <w:b w:val="0"/>
+          <w:bCs w:val="0"/>
+          <w:kern w:val="0"/>
+          <w:sz w:val="28"/>
+          <w:szCs w:val="28"/>
+        </w:rPr>
+        <w:t>, обоснованные предметной областью</w:t>
       </w:r>
     </w:p>
     <w:p>
@@ -1394,6 +1706,7 @@
         </w:rPr>
         <w:t xml:space="preserve"> 1-3 </w:t>
       </w:r>
+      <w:proofErr w:type="gramStart"/>
       <w:r>
         <w:rPr>
           <w:sz w:val="28"/>
@@ -1401,6 +1714,7 @@
         </w:rPr>
         <w:t>представлены</w:t>
       </w:r>
+      <w:proofErr w:type="gramEnd"/>
       <w:r>
         <w:rPr>
           <w:sz w:val="28"/>
@@ -1409,6 +1723,7 @@
         </w:rPr>
         <w:t xml:space="preserve"> </w:t>
       </w:r>
+      <w:proofErr w:type="spellStart"/>
       <w:r>
         <w:rPr>
           <w:sz w:val="28"/>
@@ -1417,6 +1732,7 @@
         </w:rPr>
         <w:t>ConstraintLayout</w:t>
       </w:r>
+      <w:proofErr w:type="spellEnd"/>
       <w:r>
         <w:rPr>
           <w:sz w:val="28"/>
@@ -1425,6 +1741,7 @@
         </w:rPr>
         <w:t xml:space="preserve">, </w:t>
       </w:r>
+      <w:proofErr w:type="spellStart"/>
       <w:r>
         <w:rPr>
           <w:sz w:val="28"/>
@@ -1433,6 +1750,7 @@
         </w:rPr>
         <w:t>LinearLayout</w:t>
       </w:r>
+      <w:proofErr w:type="spellEnd"/>
       <w:r>
         <w:rPr>
           <w:sz w:val="28"/>
@@ -1456,13 +1774,23 @@
         </w:rPr>
         <w:t xml:space="preserve"> </w:t>
       </w:r>
+      <w:proofErr w:type="spellStart"/>
       <w:r>
         <w:rPr>
           <w:sz w:val="28"/>
           <w:szCs w:val="28"/>
           <w:lang w:val="en-US"/>
         </w:rPr>
-        <w:t>RelativeLayout.</w:t>
+        <w:t>RelativeLayout</w:t>
+      </w:r>
+      <w:proofErr w:type="spellEnd"/>
+      <w:r>
+        <w:rPr>
+          <w:sz w:val="28"/>
+          <w:szCs w:val="28"/>
+          <w:lang w:val="en-US"/>
+        </w:rPr>
+        <w:t>.</w:t>
       </w:r>
       <w:r>
         <w:rPr>
@@ -1558,25 +1886,51 @@
     <w:p>
       <w:pPr>
         <w:pStyle w:val="image0"/>
+        <w:spacing w:after="120"/>
+        <w:rPr>
+          <w:sz w:val="28"/>
+          <w:szCs w:val="28"/>
+        </w:rPr>
+      </w:pPr>
+      <w:r>
+        <w:rPr>
+          <w:sz w:val="28"/>
+          <w:szCs w:val="28"/>
+        </w:rPr>
+        <w:t>Рисунок 1</w:t>
+      </w:r>
+      <w:r>
+        <w:rPr>
+          <w:sz w:val="28"/>
+          <w:szCs w:val="28"/>
+        </w:rPr>
+        <w:t xml:space="preserve"> – </w:t>
+      </w:r>
+      <w:proofErr w:type="spellStart"/>
+      <w:r>
         <w:rPr>
           <w:sz w:val="28"/>
           <w:szCs w:val="28"/>
           <w:lang w:val="en-US"/>
         </w:rPr>
-      </w:pPr>
-      <w:r>
-        <w:rPr>
-          <w:sz w:val="28"/>
-          <w:szCs w:val="28"/>
-        </w:rPr>
-        <w:t>Рисунок 1</w:t>
-      </w:r>
-      <w:r>
-        <w:rPr>
-          <w:sz w:val="28"/>
-          <w:szCs w:val="28"/>
-        </w:rPr>
-        <w:t xml:space="preserve"> – </w:t>
+        <w:t>ConstraintLayout</w:t>
+      </w:r>
+      <w:proofErr w:type="spellEnd"/>
+    </w:p>
+    <w:p>
+      <w:pPr>
+        <w:pStyle w:val="Text0"/>
+        <w:rPr>
+          <w:sz w:val="28"/>
+          <w:szCs w:val="28"/>
+        </w:rPr>
+      </w:pPr>
+      <w:r>
+        <w:rPr>
+          <w:sz w:val="28"/>
+          <w:szCs w:val="28"/>
+        </w:rPr>
+        <w:t xml:space="preserve">Создаем три </w:t>
       </w:r>
       <w:r>
         <w:rPr>
@@ -1584,7 +1938,159 @@
           <w:szCs w:val="28"/>
           <w:lang w:val="en-US"/>
         </w:rPr>
+        <w:t>XML</w:t>
+      </w:r>
+      <w:r>
+        <w:rPr>
+          <w:sz w:val="28"/>
+          <w:szCs w:val="28"/>
+        </w:rPr>
+        <w:t xml:space="preserve"> </w:t>
+      </w:r>
+      <w:r>
+        <w:rPr>
+          <w:sz w:val="28"/>
+          <w:szCs w:val="28"/>
+        </w:rPr>
+        <w:t>файла с разными контейнерами разметок. На</w:t>
+      </w:r>
+      <w:r>
+        <w:rPr>
+          <w:sz w:val="28"/>
+          <w:szCs w:val="28"/>
+          <w:lang w:val="en-US"/>
+        </w:rPr>
+        <w:t xml:space="preserve"> </w:t>
+      </w:r>
+      <w:r>
+        <w:rPr>
+          <w:sz w:val="28"/>
+          <w:szCs w:val="28"/>
+        </w:rPr>
+        <w:t>рисунках</w:t>
+      </w:r>
+      <w:r>
+        <w:rPr>
+          <w:sz w:val="28"/>
+          <w:szCs w:val="28"/>
+          <w:lang w:val="en-US"/>
+        </w:rPr>
+        <w:t xml:space="preserve"> 1-3 </w:t>
+      </w:r>
+      <w:proofErr w:type="gramStart"/>
+      <w:r>
+        <w:rPr>
+          <w:sz w:val="28"/>
+          <w:szCs w:val="28"/>
+        </w:rPr>
+        <w:t>представлены</w:t>
+      </w:r>
+      <w:proofErr w:type="gramEnd"/>
+      <w:r>
+        <w:rPr>
+          <w:sz w:val="28"/>
+          <w:szCs w:val="28"/>
+          <w:lang w:val="en-US"/>
+        </w:rPr>
+        <w:t xml:space="preserve"> </w:t>
+      </w:r>
+      <w:proofErr w:type="spellStart"/>
+      <w:r>
+        <w:rPr>
+          <w:sz w:val="28"/>
+          <w:szCs w:val="28"/>
+          <w:lang w:val="en-US"/>
+        </w:rPr>
         <w:t>ConstraintLayout</w:t>
+      </w:r>
+      <w:proofErr w:type="spellEnd"/>
+      <w:r>
+        <w:rPr>
+          <w:sz w:val="28"/>
+          <w:szCs w:val="28"/>
+          <w:lang w:val="en-US"/>
+        </w:rPr>
+        <w:t xml:space="preserve">, </w:t>
+      </w:r>
+      <w:proofErr w:type="spellStart"/>
+      <w:r>
+        <w:rPr>
+          <w:sz w:val="28"/>
+          <w:szCs w:val="28"/>
+          <w:lang w:val="en-US"/>
+        </w:rPr>
+        <w:t>LinearLayout</w:t>
+      </w:r>
+      <w:proofErr w:type="spellEnd"/>
+      <w:r>
+        <w:rPr>
+          <w:sz w:val="28"/>
+          <w:szCs w:val="28"/>
+          <w:lang w:val="en-US"/>
+        </w:rPr>
+        <w:t xml:space="preserve"> </w:t>
+      </w:r>
+      <w:r>
+        <w:rPr>
+          <w:sz w:val="28"/>
+          <w:szCs w:val="28"/>
+        </w:rPr>
+        <w:t>и</w:t>
+      </w:r>
+      <w:r>
+        <w:rPr>
+          <w:sz w:val="28"/>
+          <w:szCs w:val="28"/>
+          <w:lang w:val="en-US"/>
+        </w:rPr>
+        <w:t xml:space="preserve"> </w:t>
+      </w:r>
+      <w:proofErr w:type="spellStart"/>
+      <w:r>
+        <w:rPr>
+          <w:sz w:val="28"/>
+          <w:szCs w:val="28"/>
+          <w:lang w:val="en-US"/>
+        </w:rPr>
+        <w:t>RelativeLayout</w:t>
+      </w:r>
+      <w:proofErr w:type="spellEnd"/>
+      <w:r>
+        <w:rPr>
+          <w:sz w:val="28"/>
+          <w:szCs w:val="28"/>
+          <w:lang w:val="en-US"/>
+        </w:rPr>
+        <w:t>.</w:t>
+      </w:r>
+      <w:r>
+        <w:rPr>
+          <w:sz w:val="28"/>
+          <w:szCs w:val="28"/>
+          <w:lang w:val="en-US"/>
+        </w:rPr>
+        <w:t xml:space="preserve"> </w:t>
+      </w:r>
+      <w:r>
+        <w:rPr>
+          <w:sz w:val="28"/>
+          <w:szCs w:val="28"/>
+        </w:rPr>
+        <w:t>Также в контейнеры были добавлены различные элементы</w:t>
+      </w:r>
+      <w:r>
+        <w:rPr>
+          <w:sz w:val="28"/>
+          <w:szCs w:val="28"/>
+        </w:rPr>
+        <w:t xml:space="preserve"> </w:t>
+      </w:r>
+      <w:r>
+        <w:rPr>
+          <w:sz w:val="28"/>
+          <w:szCs w:val="28"/>
+        </w:rPr>
+        <w:t>интерфейса, такие как кнопки и текстовые поля.</w:t>
       </w:r>
     </w:p>
     <w:p>
@@ -1603,9 +2109,9 @@
         </w:rPr>
         <w:drawing>
           <wp:inline distT="0" distB="0" distL="0" distR="0">
-            <wp:extent cx="5940425" cy="2227659"/>
+            <wp:extent cx="5940425" cy="2497630"/>
             <wp:effectExtent l="19050" t="0" r="3175" b="0"/>
-            <wp:docPr id="6" name="Рисунок 4"/>
+            <wp:docPr id="3" name="Рисунок 1"/>
             <wp:cNvGraphicFramePr>
               <a:graphicFrameLocks xmlns:a="http://schemas.openxmlformats.org/drawingml/2006/main" noChangeAspect="1"/>
             </wp:cNvGraphicFramePr>
@@ -1613,13 +2119,13 @@
               <a:graphicData uri="http://schemas.openxmlformats.org/drawingml/2006/picture">
                 <pic:pic xmlns:pic="http://schemas.openxmlformats.org/drawingml/2006/picture">
                   <pic:nvPicPr>
-                    <pic:cNvPr id="0" name="Picture 4"/>
+                    <pic:cNvPr id="0" name="Picture 1"/>
                     <pic:cNvPicPr>
                       <a:picLocks noChangeAspect="1" noChangeArrowheads="1"/>
                     </pic:cNvPicPr>
                   </pic:nvPicPr>
                   <pic:blipFill>
-                    <a:blip r:embed="rId7" cstate="print"/>
+                    <a:blip r:embed="rId6" cstate="print"/>
                     <a:srcRect/>
                     <a:stretch>
                       <a:fillRect/>
@@ -1628,7 +2134,7 @@
                   <pic:spPr bwMode="auto">
                     <a:xfrm>
                       <a:off x="0" y="0"/>
-                      <a:ext cx="5940425" cy="2227659"/>
+                      <a:ext cx="5940425" cy="2497630"/>
                     </a:xfrm>
                     <a:prstGeom prst="rect">
                       <a:avLst/>
@@ -1651,6 +2157,7 @@
     <w:p>
       <w:pPr>
         <w:pStyle w:val="image0"/>
+        <w:spacing w:after="120"/>
         <w:rPr>
           <w:sz w:val="28"/>
           <w:szCs w:val="28"/>
@@ -1662,1497 +2169,25 @@
           <w:sz w:val="28"/>
           <w:szCs w:val="28"/>
         </w:rPr>
-        <w:t xml:space="preserve">Рисунок </w:t>
-      </w:r>
+        <w:t>Рисунок 1</w:t>
+      </w:r>
+      <w:r>
+        <w:rPr>
+          <w:sz w:val="28"/>
+          <w:szCs w:val="28"/>
+        </w:rPr>
+        <w:t xml:space="preserve"> – </w:t>
+      </w:r>
+      <w:proofErr w:type="spellStart"/>
       <w:r>
         <w:rPr>
           <w:sz w:val="28"/>
           <w:szCs w:val="28"/>
           <w:lang w:val="en-US"/>
         </w:rPr>
-        <w:t>2</w:t>
-      </w:r>
-      <w:r>
-        <w:rPr>
-          <w:sz w:val="28"/>
-          <w:szCs w:val="28"/>
-        </w:rPr>
-        <w:t xml:space="preserve"> – </w:t>
-      </w:r>
-      <w:r>
-        <w:rPr>
-          <w:sz w:val="28"/>
-          <w:szCs w:val="28"/>
-          <w:lang w:val="en-US"/>
-        </w:rPr>
-        <w:t>LinearLayout</w:t>
-      </w:r>
-    </w:p>
-    <w:p>
-      <w:pPr>
-        <w:pStyle w:val="image0"/>
-        <w:rPr>
-          <w:sz w:val="28"/>
-          <w:szCs w:val="28"/>
-        </w:rPr>
-      </w:pPr>
-    </w:p>
-    <w:p>
-      <w:pPr>
-        <w:pStyle w:val="image0"/>
-        <w:rPr>
-          <w:sz w:val="28"/>
-          <w:szCs w:val="28"/>
-        </w:rPr>
-      </w:pPr>
-      <w:r>
-        <w:rPr>
-          <w:noProof/>
-          <w:sz w:val="28"/>
-          <w:szCs w:val="28"/>
-        </w:rPr>
-        <w:lastRenderedPageBreak/>
-        <w:drawing>
-          <wp:inline distT="0" distB="0" distL="0" distR="0">
-            <wp:extent cx="5940425" cy="2088174"/>
-            <wp:effectExtent l="19050" t="0" r="3175" b="0"/>
-            <wp:docPr id="8" name="Рисунок 7"/>
-            <wp:cNvGraphicFramePr>
-              <a:graphicFrameLocks xmlns:a="http://schemas.openxmlformats.org/drawingml/2006/main" noChangeAspect="1"/>
-            </wp:cNvGraphicFramePr>
-            <a:graphic xmlns:a="http://schemas.openxmlformats.org/drawingml/2006/main">
-              <a:graphicData uri="http://schemas.openxmlformats.org/drawingml/2006/picture">
-                <pic:pic xmlns:pic="http://schemas.openxmlformats.org/drawingml/2006/picture">
-                  <pic:nvPicPr>
-                    <pic:cNvPr id="0" name="Picture 7"/>
-                    <pic:cNvPicPr>
-                      <a:picLocks noChangeAspect="1" noChangeArrowheads="1"/>
-                    </pic:cNvPicPr>
-                  </pic:nvPicPr>
-                  <pic:blipFill>
-                    <a:blip r:embed="rId8" cstate="print"/>
-                    <a:srcRect/>
-                    <a:stretch>
-                      <a:fillRect/>
-                    </a:stretch>
-                  </pic:blipFill>
-                  <pic:spPr bwMode="auto">
-                    <a:xfrm>
-                      <a:off x="0" y="0"/>
-                      <a:ext cx="5940425" cy="2088174"/>
-                    </a:xfrm>
-                    <a:prstGeom prst="rect">
-                      <a:avLst/>
-                    </a:prstGeom>
-                    <a:noFill/>
-                    <a:ln w="9525">
-                      <a:noFill/>
-                      <a:miter lim="800000"/>
-                      <a:headEnd/>
-                      <a:tailEnd/>
-                    </a:ln>
-                  </pic:spPr>
-                </pic:pic>
-              </a:graphicData>
-            </a:graphic>
-          </wp:inline>
-        </w:drawing>
-      </w:r>
-    </w:p>
-    <w:p>
-      <w:pPr>
-        <w:pStyle w:val="image0"/>
-        <w:rPr>
-          <w:sz w:val="28"/>
-          <w:szCs w:val="28"/>
-        </w:rPr>
-      </w:pPr>
-      <w:r>
-        <w:rPr>
-          <w:sz w:val="28"/>
-          <w:szCs w:val="28"/>
-        </w:rPr>
-        <w:t xml:space="preserve">Рисунок </w:t>
-      </w:r>
-      <w:r>
-        <w:rPr>
-          <w:sz w:val="28"/>
-          <w:szCs w:val="28"/>
-        </w:rPr>
-        <w:t>3</w:t>
-      </w:r>
-      <w:r>
-        <w:rPr>
-          <w:sz w:val="28"/>
-          <w:szCs w:val="28"/>
-        </w:rPr>
-        <w:t xml:space="preserve"> – </w:t>
-      </w:r>
-      <w:r>
-        <w:rPr>
-          <w:sz w:val="28"/>
-          <w:szCs w:val="28"/>
-          <w:lang w:val="en-US"/>
-        </w:rPr>
-        <w:t>RelativeLayout</w:t>
-      </w:r>
-    </w:p>
-    <w:p>
-      <w:pPr>
-        <w:pStyle w:val="image0"/>
-        <w:rPr>
-          <w:sz w:val="28"/>
-          <w:szCs w:val="28"/>
-        </w:rPr>
-      </w:pPr>
-    </w:p>
-    <w:p>
-      <w:pPr>
-        <w:pStyle w:val="Text0"/>
-        <w:rPr>
-          <w:sz w:val="28"/>
-          <w:szCs w:val="28"/>
-        </w:rPr>
-      </w:pPr>
-      <w:r>
-        <w:rPr>
-          <w:sz w:val="28"/>
-          <w:szCs w:val="28"/>
-        </w:rPr>
-        <w:t>Добавим несколько ресурсов в проект</w:t>
-      </w:r>
-      <w:r>
-        <w:rPr>
-          <w:sz w:val="28"/>
-          <w:szCs w:val="28"/>
-        </w:rPr>
-        <w:t xml:space="preserve">. </w:t>
-      </w:r>
-      <w:r>
-        <w:rPr>
-          <w:sz w:val="28"/>
-          <w:szCs w:val="28"/>
-        </w:rPr>
-        <w:t>На рисунке 4 представлены папки ресурсов с добавленными ресурсами.</w:t>
-      </w:r>
-    </w:p>
-    <w:p>
-      <w:pPr>
-        <w:pStyle w:val="image0"/>
-        <w:rPr>
-          <w:sz w:val="28"/>
-          <w:szCs w:val="28"/>
-        </w:rPr>
-      </w:pPr>
-      <w:r>
-        <w:rPr>
-          <w:noProof/>
-          <w:sz w:val="28"/>
-          <w:szCs w:val="28"/>
-        </w:rPr>
-        <w:drawing>
-          <wp:inline distT="0" distB="0" distL="0" distR="0">
-            <wp:extent cx="2667000" cy="3867150"/>
-            <wp:effectExtent l="19050" t="0" r="0" b="0"/>
-            <wp:docPr id="4" name="Рисунок 1"/>
-            <wp:cNvGraphicFramePr>
-              <a:graphicFrameLocks xmlns:a="http://schemas.openxmlformats.org/drawingml/2006/main" noChangeAspect="1"/>
-            </wp:cNvGraphicFramePr>
-            <a:graphic xmlns:a="http://schemas.openxmlformats.org/drawingml/2006/main">
-              <a:graphicData uri="http://schemas.openxmlformats.org/drawingml/2006/picture">
-                <pic:pic xmlns:pic="http://schemas.openxmlformats.org/drawingml/2006/picture">
-                  <pic:nvPicPr>
-                    <pic:cNvPr id="0" name="Picture 1"/>
-                    <pic:cNvPicPr>
-                      <a:picLocks noChangeAspect="1" noChangeArrowheads="1"/>
-                    </pic:cNvPicPr>
-                  </pic:nvPicPr>
-                  <pic:blipFill>
-                    <a:blip r:embed="rId9" cstate="print"/>
-                    <a:srcRect/>
-                    <a:stretch>
-                      <a:fillRect/>
-                    </a:stretch>
-                  </pic:blipFill>
-                  <pic:spPr bwMode="auto">
-                    <a:xfrm>
-                      <a:off x="0" y="0"/>
-                      <a:ext cx="2667000" cy="3867150"/>
-                    </a:xfrm>
-                    <a:prstGeom prst="rect">
-                      <a:avLst/>
-                    </a:prstGeom>
-                    <a:noFill/>
-                    <a:ln w="9525">
-                      <a:noFill/>
-                      <a:miter lim="800000"/>
-                      <a:headEnd/>
-                      <a:tailEnd/>
-                    </a:ln>
-                  </pic:spPr>
-                </pic:pic>
-              </a:graphicData>
-            </a:graphic>
-          </wp:inline>
-        </w:drawing>
-      </w:r>
-    </w:p>
-    <w:p>
-      <w:pPr>
-        <w:pStyle w:val="image0"/>
-        <w:rPr>
-          <w:sz w:val="28"/>
-          <w:szCs w:val="28"/>
-        </w:rPr>
-      </w:pPr>
-      <w:r>
-        <w:rPr>
-          <w:sz w:val="28"/>
-          <w:szCs w:val="28"/>
-        </w:rPr>
-        <w:t>Рисунок 4 – Ресурсы</w:t>
-      </w:r>
-    </w:p>
-    <w:p>
-      <w:pPr>
-        <w:pStyle w:val="image0"/>
-        <w:rPr>
-          <w:sz w:val="28"/>
-          <w:szCs w:val="28"/>
-        </w:rPr>
-      </w:pPr>
-    </w:p>
-    <w:p>
-      <w:pPr>
-        <w:pStyle w:val="Text0"/>
-        <w:rPr>
-          <w:sz w:val="28"/>
-          <w:szCs w:val="28"/>
-        </w:rPr>
-      </w:pPr>
-      <w:r>
-        <w:rPr>
-          <w:sz w:val="28"/>
-          <w:szCs w:val="28"/>
-        </w:rPr>
-        <w:t xml:space="preserve">Подключим ресурсы в проект. Лучше всего подключение видно на </w:t>
-      </w:r>
-      <w:r>
-        <w:rPr>
-          <w:sz w:val="28"/>
-          <w:szCs w:val="28"/>
-          <w:lang w:val="en-US"/>
-        </w:rPr>
-        <w:t>drawable</w:t>
-      </w:r>
-      <w:r>
-        <w:rPr>
-          <w:sz w:val="28"/>
-          <w:szCs w:val="28"/>
-        </w:rPr>
-        <w:t xml:space="preserve"> </w:t>
-      </w:r>
-      <w:r>
-        <w:rPr>
-          <w:sz w:val="28"/>
-          <w:szCs w:val="28"/>
-        </w:rPr>
-        <w:t>ресурсах. На рисунке 5 представлен один из контейнеров, после подключения ресурсов.</w:t>
-      </w:r>
-      <w:r>
-        <w:rPr>
-          <w:sz w:val="28"/>
-          <w:szCs w:val="28"/>
-        </w:rPr>
-        <w:t xml:space="preserve"> На рисунке 6 показан пример подключения ресурса из программного кода.</w:t>
-      </w:r>
-    </w:p>
-    <w:p>
-      <w:pPr>
-        <w:pStyle w:val="image0"/>
-        <w:rPr>
-          <w:sz w:val="28"/>
-          <w:szCs w:val="28"/>
-        </w:rPr>
-      </w:pPr>
-      <w:r>
-        <w:rPr>
-          <w:noProof/>
-          <w:sz w:val="28"/>
-          <w:szCs w:val="28"/>
-        </w:rPr>
-        <w:lastRenderedPageBreak/>
-        <w:drawing>
-          <wp:inline distT="0" distB="0" distL="0" distR="0">
-            <wp:extent cx="2667000" cy="4438650"/>
-            <wp:effectExtent l="19050" t="0" r="0" b="0"/>
-            <wp:docPr id="7" name="Рисунок 4"/>
-            <wp:cNvGraphicFramePr>
-              <a:graphicFrameLocks xmlns:a="http://schemas.openxmlformats.org/drawingml/2006/main" noChangeAspect="1"/>
-            </wp:cNvGraphicFramePr>
-            <a:graphic xmlns:a="http://schemas.openxmlformats.org/drawingml/2006/main">
-              <a:graphicData uri="http://schemas.openxmlformats.org/drawingml/2006/picture">
-                <pic:pic xmlns:pic="http://schemas.openxmlformats.org/drawingml/2006/picture">
-                  <pic:nvPicPr>
-                    <pic:cNvPr id="0" name="Picture 4"/>
-                    <pic:cNvPicPr>
-                      <a:picLocks noChangeAspect="1" noChangeArrowheads="1"/>
-                    </pic:cNvPicPr>
-                  </pic:nvPicPr>
-                  <pic:blipFill>
-                    <a:blip r:embed="rId10" cstate="print"/>
-                    <a:srcRect/>
-                    <a:stretch>
-                      <a:fillRect/>
-                    </a:stretch>
-                  </pic:blipFill>
-                  <pic:spPr bwMode="auto">
-                    <a:xfrm>
-                      <a:off x="0" y="0"/>
-                      <a:ext cx="2667000" cy="4438650"/>
-                    </a:xfrm>
-                    <a:prstGeom prst="rect">
-                      <a:avLst/>
-                    </a:prstGeom>
-                    <a:noFill/>
-                    <a:ln w="9525">
-                      <a:noFill/>
-                      <a:miter lim="800000"/>
-                      <a:headEnd/>
-                      <a:tailEnd/>
-                    </a:ln>
-                  </pic:spPr>
-                </pic:pic>
-              </a:graphicData>
-            </a:graphic>
-          </wp:inline>
-        </w:drawing>
-      </w:r>
-    </w:p>
-    <w:p>
-      <w:pPr>
-        <w:pStyle w:val="image0"/>
-        <w:rPr>
-          <w:sz w:val="28"/>
-          <w:szCs w:val="28"/>
-          <w:lang w:val="en-US"/>
-        </w:rPr>
-      </w:pPr>
-      <w:r>
-        <w:rPr>
-          <w:sz w:val="28"/>
-          <w:szCs w:val="28"/>
-        </w:rPr>
-        <w:t>Рисунок 5 – Подключенные ресурсы</w:t>
-      </w:r>
-    </w:p>
-    <w:p>
-      <w:pPr>
-        <w:pStyle w:val="image0"/>
-        <w:rPr>
-          <w:sz w:val="28"/>
-          <w:szCs w:val="28"/>
-        </w:rPr>
-      </w:pPr>
-      <w:r>
-        <w:rPr>
-          <w:noProof/>
-          <w:sz w:val="28"/>
-          <w:szCs w:val="28"/>
-        </w:rPr>
-        <w:drawing>
-          <wp:inline distT="0" distB="0" distL="0" distR="0">
-            <wp:extent cx="2552700" cy="390525"/>
-            <wp:effectExtent l="19050" t="0" r="0" b="0"/>
-            <wp:docPr id="12" name="Рисунок 7"/>
-            <wp:cNvGraphicFramePr>
-              <a:graphicFrameLocks xmlns:a="http://schemas.openxmlformats.org/drawingml/2006/main" noChangeAspect="1"/>
-            </wp:cNvGraphicFramePr>
-            <a:graphic xmlns:a="http://schemas.openxmlformats.org/drawingml/2006/main">
-              <a:graphicData uri="http://schemas.openxmlformats.org/drawingml/2006/picture">
-                <pic:pic xmlns:pic="http://schemas.openxmlformats.org/drawingml/2006/picture">
-                  <pic:nvPicPr>
-                    <pic:cNvPr id="0" name="Picture 7"/>
-                    <pic:cNvPicPr>
-                      <a:picLocks noChangeAspect="1" noChangeArrowheads="1"/>
-                    </pic:cNvPicPr>
-                  </pic:nvPicPr>
-                  <pic:blipFill>
-                    <a:blip r:embed="rId11" cstate="print"/>
-                    <a:srcRect/>
-                    <a:stretch>
-                      <a:fillRect/>
-                    </a:stretch>
-                  </pic:blipFill>
-                  <pic:spPr bwMode="auto">
-                    <a:xfrm>
-                      <a:off x="0" y="0"/>
-                      <a:ext cx="2552700" cy="390525"/>
-                    </a:xfrm>
-                    <a:prstGeom prst="rect">
-                      <a:avLst/>
-                    </a:prstGeom>
-                    <a:noFill/>
-                    <a:ln w="9525">
-                      <a:noFill/>
-                      <a:miter lim="800000"/>
-                      <a:headEnd/>
-                      <a:tailEnd/>
-                    </a:ln>
-                  </pic:spPr>
-                </pic:pic>
-              </a:graphicData>
-            </a:graphic>
-          </wp:inline>
-        </w:drawing>
-      </w:r>
-    </w:p>
-    <w:p>
-      <w:pPr>
-        <w:pStyle w:val="image0"/>
-        <w:rPr>
-          <w:sz w:val="28"/>
-          <w:szCs w:val="28"/>
-        </w:rPr>
-      </w:pPr>
-      <w:r>
-        <w:rPr>
-          <w:sz w:val="28"/>
-          <w:szCs w:val="28"/>
-        </w:rPr>
-        <w:t>Рисунок 6 – Подключение ресурса</w:t>
-      </w:r>
-    </w:p>
-    <w:p>
-      <w:pPr>
-        <w:pStyle w:val="Text0"/>
-        <w:rPr>
-          <w:sz w:val="28"/>
-          <w:szCs w:val="28"/>
-        </w:rPr>
-      </w:pPr>
-      <w:r>
-        <w:rPr>
-          <w:sz w:val="28"/>
-          <w:szCs w:val="28"/>
-        </w:rPr>
-        <w:t xml:space="preserve">Подключим метод логгирования при нажатии на кнопку </w:t>
-      </w:r>
-      <w:r>
-        <w:rPr>
-          <w:sz w:val="28"/>
-          <w:szCs w:val="28"/>
-        </w:rPr>
-        <w:t>“</w:t>
-      </w:r>
-      <w:r>
-        <w:rPr>
-          <w:sz w:val="28"/>
-          <w:szCs w:val="28"/>
-          <w:lang w:val="en-US"/>
-        </w:rPr>
-        <w:t>to</w:t>
-      </w:r>
-      <w:r>
-        <w:rPr>
-          <w:sz w:val="28"/>
-          <w:szCs w:val="28"/>
-        </w:rPr>
-        <w:t xml:space="preserve"> </w:t>
-      </w:r>
-      <w:r>
-        <w:rPr>
-          <w:sz w:val="28"/>
-          <w:szCs w:val="28"/>
-          <w:lang w:val="en-US"/>
-        </w:rPr>
-        <w:t>relative</w:t>
-      </w:r>
-      <w:r>
-        <w:rPr>
-          <w:sz w:val="28"/>
-          <w:szCs w:val="28"/>
-        </w:rPr>
-        <w:t xml:space="preserve">”. </w:t>
-      </w:r>
-      <w:r>
-        <w:rPr>
-          <w:sz w:val="28"/>
-          <w:szCs w:val="28"/>
-        </w:rPr>
-        <w:t>Подключение показано на рисунке 7.</w:t>
-      </w:r>
-    </w:p>
-    <w:p>
-      <w:pPr>
-        <w:pStyle w:val="image0"/>
-        <w:rPr>
-          <w:sz w:val="28"/>
-          <w:szCs w:val="28"/>
-        </w:rPr>
-      </w:pPr>
-      <w:r>
-        <w:rPr>
-          <w:noProof/>
-          <w:sz w:val="28"/>
-          <w:szCs w:val="28"/>
-        </w:rPr>
-        <w:drawing>
-          <wp:inline distT="0" distB="0" distL="0" distR="0">
-            <wp:extent cx="2981325" cy="323850"/>
-            <wp:effectExtent l="19050" t="0" r="9525" b="0"/>
-            <wp:docPr id="5" name="Рисунок 1"/>
-            <wp:cNvGraphicFramePr>
-              <a:graphicFrameLocks xmlns:a="http://schemas.openxmlformats.org/drawingml/2006/main" noChangeAspect="1"/>
-            </wp:cNvGraphicFramePr>
-            <a:graphic xmlns:a="http://schemas.openxmlformats.org/drawingml/2006/main">
-              <a:graphicData uri="http://schemas.openxmlformats.org/drawingml/2006/picture">
-                <pic:pic xmlns:pic="http://schemas.openxmlformats.org/drawingml/2006/picture">
-                  <pic:nvPicPr>
-                    <pic:cNvPr id="0" name="Picture 1"/>
-                    <pic:cNvPicPr>
-                      <a:picLocks noChangeAspect="1" noChangeArrowheads="1"/>
-                    </pic:cNvPicPr>
-                  </pic:nvPicPr>
-                  <pic:blipFill>
-                    <a:blip r:embed="rId12" cstate="print"/>
-                    <a:srcRect/>
-                    <a:stretch>
-                      <a:fillRect/>
-                    </a:stretch>
-                  </pic:blipFill>
-                  <pic:spPr bwMode="auto">
-                    <a:xfrm>
-                      <a:off x="0" y="0"/>
-                      <a:ext cx="2981325" cy="323850"/>
-                    </a:xfrm>
-                    <a:prstGeom prst="rect">
-                      <a:avLst/>
-                    </a:prstGeom>
-                    <a:noFill/>
-                    <a:ln w="9525">
-                      <a:noFill/>
-                      <a:miter lim="800000"/>
-                      <a:headEnd/>
-                      <a:tailEnd/>
-                    </a:ln>
-                  </pic:spPr>
-                </pic:pic>
-              </a:graphicData>
-            </a:graphic>
-          </wp:inline>
-        </w:drawing>
-      </w:r>
-    </w:p>
-    <w:p>
-      <w:pPr>
-        <w:pStyle w:val="image0"/>
-        <w:rPr>
-          <w:sz w:val="28"/>
-          <w:szCs w:val="28"/>
-        </w:rPr>
-      </w:pPr>
-      <w:r>
-        <w:rPr>
-          <w:sz w:val="28"/>
-          <w:szCs w:val="28"/>
-        </w:rPr>
-        <w:t>Рисунок 7 – Подключение декларативно</w:t>
-      </w:r>
-    </w:p>
-    <w:p>
-      <w:pPr>
-        <w:pStyle w:val="Text0"/>
-        <w:rPr>
-          <w:sz w:val="28"/>
-          <w:szCs w:val="28"/>
-        </w:rPr>
-      </w:pPr>
-      <w:r>
-        <w:rPr>
-          <w:sz w:val="28"/>
-          <w:szCs w:val="28"/>
-        </w:rPr>
-        <w:t>Программно создадим и подключим методы меняющие отображаемый контейнер при нажатии на соответствующие кнопки. На рисунках 8-9 показаны примеры подключения данных методов.</w:t>
-      </w:r>
-    </w:p>
-    <w:p>
-      <w:pPr>
-        <w:pStyle w:val="image0"/>
-        <w:rPr>
-          <w:sz w:val="28"/>
-          <w:szCs w:val="28"/>
-        </w:rPr>
-      </w:pPr>
-      <w:r>
-        <w:rPr>
-          <w:noProof/>
-          <w:sz w:val="28"/>
-          <w:szCs w:val="28"/>
-        </w:rPr>
-        <w:lastRenderedPageBreak/>
-        <w:drawing>
-          <wp:inline distT="0" distB="0" distL="0" distR="0">
-            <wp:extent cx="4991100" cy="2581275"/>
-            <wp:effectExtent l="19050" t="0" r="0" b="0"/>
-            <wp:docPr id="14" name="Рисунок 10"/>
-            <wp:cNvGraphicFramePr>
-              <a:graphicFrameLocks xmlns:a="http://schemas.openxmlformats.org/drawingml/2006/main" noChangeAspect="1"/>
-            </wp:cNvGraphicFramePr>
-            <a:graphic xmlns:a="http://schemas.openxmlformats.org/drawingml/2006/main">
-              <a:graphicData uri="http://schemas.openxmlformats.org/drawingml/2006/picture">
-                <pic:pic xmlns:pic="http://schemas.openxmlformats.org/drawingml/2006/picture">
-                  <pic:nvPicPr>
-                    <pic:cNvPr id="0" name="Picture 10"/>
-                    <pic:cNvPicPr>
-                      <a:picLocks noChangeAspect="1" noChangeArrowheads="1"/>
-                    </pic:cNvPicPr>
-                  </pic:nvPicPr>
-                  <pic:blipFill>
-                    <a:blip r:embed="rId13" cstate="print"/>
-                    <a:srcRect/>
-                    <a:stretch>
-                      <a:fillRect/>
-                    </a:stretch>
-                  </pic:blipFill>
-                  <pic:spPr bwMode="auto">
-                    <a:xfrm>
-                      <a:off x="0" y="0"/>
-                      <a:ext cx="4991100" cy="2581275"/>
-                    </a:xfrm>
-                    <a:prstGeom prst="rect">
-                      <a:avLst/>
-                    </a:prstGeom>
-                    <a:noFill/>
-                    <a:ln w="9525">
-                      <a:noFill/>
-                      <a:miter lim="800000"/>
-                      <a:headEnd/>
-                      <a:tailEnd/>
-                    </a:ln>
-                  </pic:spPr>
-                </pic:pic>
-              </a:graphicData>
-            </a:graphic>
-          </wp:inline>
-        </w:drawing>
-      </w:r>
-    </w:p>
-    <w:p>
-      <w:pPr>
-        <w:pStyle w:val="image0"/>
-        <w:rPr>
-          <w:sz w:val="28"/>
-          <w:szCs w:val="28"/>
-        </w:rPr>
-      </w:pPr>
-      <w:r>
-        <w:rPr>
-          <w:sz w:val="28"/>
-          <w:szCs w:val="28"/>
-        </w:rPr>
-        <w:t>Рисунок 8</w:t>
-      </w:r>
-      <w:r>
-        <w:rPr>
-          <w:sz w:val="28"/>
-          <w:szCs w:val="28"/>
-        </w:rPr>
-        <w:t xml:space="preserve"> – </w:t>
-      </w:r>
-      <w:r>
-        <w:rPr>
-          <w:sz w:val="28"/>
-          <w:szCs w:val="28"/>
-        </w:rPr>
-        <w:t>Подключение методов</w:t>
-      </w:r>
-    </w:p>
-    <w:p>
-      <w:pPr>
-        <w:pStyle w:val="image0"/>
-        <w:rPr>
-          <w:sz w:val="28"/>
-          <w:szCs w:val="28"/>
-        </w:rPr>
-      </w:pPr>
-      <w:r>
-        <w:rPr>
-          <w:noProof/>
-          <w:sz w:val="28"/>
-          <w:szCs w:val="28"/>
-        </w:rPr>
-        <w:drawing>
-          <wp:inline distT="0" distB="0" distL="0" distR="0">
-            <wp:extent cx="5848350" cy="2543175"/>
-            <wp:effectExtent l="19050" t="0" r="0" b="0"/>
-            <wp:docPr id="13" name="Рисунок 7"/>
-            <wp:cNvGraphicFramePr>
-              <a:graphicFrameLocks xmlns:a="http://schemas.openxmlformats.org/drawingml/2006/main" noChangeAspect="1"/>
-            </wp:cNvGraphicFramePr>
-            <a:graphic xmlns:a="http://schemas.openxmlformats.org/drawingml/2006/main">
-              <a:graphicData uri="http://schemas.openxmlformats.org/drawingml/2006/picture">
-                <pic:pic xmlns:pic="http://schemas.openxmlformats.org/drawingml/2006/picture">
-                  <pic:nvPicPr>
-                    <pic:cNvPr id="0" name="Picture 7"/>
-                    <pic:cNvPicPr>
-                      <a:picLocks noChangeAspect="1" noChangeArrowheads="1"/>
-                    </pic:cNvPicPr>
-                  </pic:nvPicPr>
-                  <pic:blipFill>
-                    <a:blip r:embed="rId14" cstate="print"/>
-                    <a:srcRect/>
-                    <a:stretch>
-                      <a:fillRect/>
-                    </a:stretch>
-                  </pic:blipFill>
-                  <pic:spPr bwMode="auto">
-                    <a:xfrm>
-                      <a:off x="0" y="0"/>
-                      <a:ext cx="5848350" cy="2543175"/>
-                    </a:xfrm>
-                    <a:prstGeom prst="rect">
-                      <a:avLst/>
-                    </a:prstGeom>
-                    <a:noFill/>
-                    <a:ln w="9525">
-                      <a:noFill/>
-                      <a:miter lim="800000"/>
-                      <a:headEnd/>
-                      <a:tailEnd/>
-                    </a:ln>
-                  </pic:spPr>
-                </pic:pic>
-              </a:graphicData>
-            </a:graphic>
-          </wp:inline>
-        </w:drawing>
-      </w:r>
-    </w:p>
-    <w:p>
-      <w:pPr>
-        <w:pStyle w:val="image0"/>
-        <w:rPr>
-          <w:sz w:val="28"/>
-          <w:szCs w:val="28"/>
-        </w:rPr>
-      </w:pPr>
-      <w:r>
-        <w:rPr>
-          <w:sz w:val="28"/>
-          <w:szCs w:val="28"/>
-        </w:rPr>
-        <w:t>Рисунок 9 – Создание метода</w:t>
-      </w:r>
-    </w:p>
-    <w:p>
-      <w:pPr>
-        <w:pStyle w:val="Text0"/>
-        <w:rPr>
-          <w:sz w:val="28"/>
-          <w:szCs w:val="28"/>
-        </w:rPr>
-      </w:pPr>
-      <w:r>
-        <w:rPr>
-          <w:sz w:val="28"/>
-          <w:szCs w:val="28"/>
-        </w:rPr>
-        <w:t>На рисунке 10 показан вывод сообщения в</w:t>
-      </w:r>
-      <w:r>
-        <w:rPr>
-          <w:sz w:val="28"/>
-          <w:szCs w:val="28"/>
-        </w:rPr>
-        <w:t xml:space="preserve"> </w:t>
-      </w:r>
-      <w:r>
-        <w:rPr>
-          <w:sz w:val="28"/>
-          <w:szCs w:val="28"/>
-          <w:lang w:val="en-US"/>
-        </w:rPr>
-        <w:t>Log</w:t>
-      </w:r>
-      <w:r>
-        <w:rPr>
-          <w:sz w:val="28"/>
-          <w:szCs w:val="28"/>
-        </w:rPr>
-        <w:t>.</w:t>
-      </w:r>
-    </w:p>
-    <w:p>
-      <w:pPr>
-        <w:pStyle w:val="image0"/>
-        <w:rPr>
-          <w:sz w:val="28"/>
-          <w:szCs w:val="28"/>
-        </w:rPr>
-      </w:pPr>
-      <w:r>
-        <w:rPr>
-          <w:noProof/>
-          <w:sz w:val="28"/>
-          <w:szCs w:val="28"/>
-        </w:rPr>
-        <w:drawing>
-          <wp:inline distT="0" distB="0" distL="0" distR="0">
-            <wp:extent cx="5940425" cy="414793"/>
-            <wp:effectExtent l="19050" t="0" r="3175" b="0"/>
-            <wp:docPr id="16" name="Рисунок 13"/>
-            <wp:cNvGraphicFramePr>
-              <a:graphicFrameLocks xmlns:a="http://schemas.openxmlformats.org/drawingml/2006/main" noChangeAspect="1"/>
-            </wp:cNvGraphicFramePr>
-            <a:graphic xmlns:a="http://schemas.openxmlformats.org/drawingml/2006/main">
-              <a:graphicData uri="http://schemas.openxmlformats.org/drawingml/2006/picture">
-                <pic:pic xmlns:pic="http://schemas.openxmlformats.org/drawingml/2006/picture">
-                  <pic:nvPicPr>
-                    <pic:cNvPr id="0" name="Picture 13"/>
-                    <pic:cNvPicPr>
-                      <a:picLocks noChangeAspect="1" noChangeArrowheads="1"/>
-                    </pic:cNvPicPr>
-                  </pic:nvPicPr>
-                  <pic:blipFill>
-                    <a:blip r:embed="rId15" cstate="print"/>
-                    <a:srcRect/>
-                    <a:stretch>
-                      <a:fillRect/>
-                    </a:stretch>
-                  </pic:blipFill>
-                  <pic:spPr bwMode="auto">
-                    <a:xfrm>
-                      <a:off x="0" y="0"/>
-                      <a:ext cx="5940425" cy="414793"/>
-                    </a:xfrm>
-                    <a:prstGeom prst="rect">
-                      <a:avLst/>
-                    </a:prstGeom>
-                    <a:noFill/>
-                    <a:ln w="9525">
-                      <a:noFill/>
-                      <a:miter lim="800000"/>
-                      <a:headEnd/>
-                      <a:tailEnd/>
-                    </a:ln>
-                  </pic:spPr>
-                </pic:pic>
-              </a:graphicData>
-            </a:graphic>
-          </wp:inline>
-        </w:drawing>
-      </w:r>
-    </w:p>
-    <w:p>
-      <w:pPr>
-        <w:pStyle w:val="image0"/>
-        <w:rPr>
-          <w:sz w:val="28"/>
-          <w:szCs w:val="28"/>
-        </w:rPr>
-      </w:pPr>
-      <w:r>
-        <w:rPr>
-          <w:sz w:val="28"/>
-          <w:szCs w:val="28"/>
-        </w:rPr>
-        <w:t xml:space="preserve">Рисунок 10 – Вывод в </w:t>
-      </w:r>
-      <w:r>
-        <w:rPr>
-          <w:sz w:val="28"/>
-          <w:szCs w:val="28"/>
-          <w:lang w:val="en-US"/>
-        </w:rPr>
-        <w:t>Log</w:t>
-      </w:r>
-    </w:p>
-    <w:p>
-      <w:pPr>
-        <w:pStyle w:val="Text0"/>
-        <w:rPr>
-          <w:sz w:val="28"/>
-          <w:szCs w:val="28"/>
-        </w:rPr>
-      </w:pPr>
-      <w:r>
-        <w:rPr>
-          <w:sz w:val="28"/>
-          <w:szCs w:val="28"/>
-        </w:rPr>
-        <w:t xml:space="preserve">На рисунке 11 показано создание новой </w:t>
-      </w:r>
-      <w:r>
-        <w:rPr>
-          <w:sz w:val="28"/>
-          <w:szCs w:val="28"/>
-          <w:lang w:val="en-US"/>
-        </w:rPr>
-        <w:t>activity</w:t>
-      </w:r>
-      <w:r>
-        <w:rPr>
-          <w:sz w:val="28"/>
-          <w:szCs w:val="28"/>
-        </w:rPr>
-        <w:t>.</w:t>
-      </w:r>
-    </w:p>
-    <w:p>
-      <w:pPr>
-        <w:pStyle w:val="image0"/>
-        <w:rPr>
-          <w:sz w:val="28"/>
-          <w:szCs w:val="28"/>
-        </w:rPr>
-      </w:pPr>
-      <w:r>
-        <w:rPr>
-          <w:noProof/>
-          <w:sz w:val="28"/>
-          <w:szCs w:val="28"/>
-        </w:rPr>
-        <w:lastRenderedPageBreak/>
-        <w:drawing>
-          <wp:inline distT="0" distB="0" distL="0" distR="0">
-            <wp:extent cx="5940425" cy="4816725"/>
-            <wp:effectExtent l="19050" t="0" r="3175" b="0"/>
-            <wp:docPr id="18" name="Рисунок 16"/>
-            <wp:cNvGraphicFramePr>
-              <a:graphicFrameLocks xmlns:a="http://schemas.openxmlformats.org/drawingml/2006/main" noChangeAspect="1"/>
-            </wp:cNvGraphicFramePr>
-            <a:graphic xmlns:a="http://schemas.openxmlformats.org/drawingml/2006/main">
-              <a:graphicData uri="http://schemas.openxmlformats.org/drawingml/2006/picture">
-                <pic:pic xmlns:pic="http://schemas.openxmlformats.org/drawingml/2006/picture">
-                  <pic:nvPicPr>
-                    <pic:cNvPr id="0" name="Picture 16"/>
-                    <pic:cNvPicPr>
-                      <a:picLocks noChangeAspect="1" noChangeArrowheads="1"/>
-                    </pic:cNvPicPr>
-                  </pic:nvPicPr>
-                  <pic:blipFill>
-                    <a:blip r:embed="rId16" cstate="print"/>
-                    <a:srcRect/>
-                    <a:stretch>
-                      <a:fillRect/>
-                    </a:stretch>
-                  </pic:blipFill>
-                  <pic:spPr bwMode="auto">
-                    <a:xfrm>
-                      <a:off x="0" y="0"/>
-                      <a:ext cx="5940425" cy="4816725"/>
-                    </a:xfrm>
-                    <a:prstGeom prst="rect">
-                      <a:avLst/>
-                    </a:prstGeom>
-                    <a:noFill/>
-                    <a:ln w="9525">
-                      <a:noFill/>
-                      <a:miter lim="800000"/>
-                      <a:headEnd/>
-                      <a:tailEnd/>
-                    </a:ln>
-                  </pic:spPr>
-                </pic:pic>
-              </a:graphicData>
-            </a:graphic>
-          </wp:inline>
-        </w:drawing>
-      </w:r>
-    </w:p>
-    <w:p>
-      <w:pPr>
-        <w:pStyle w:val="image0"/>
-        <w:rPr>
-          <w:sz w:val="28"/>
-          <w:szCs w:val="28"/>
-        </w:rPr>
-      </w:pPr>
-      <w:r>
-        <w:rPr>
-          <w:sz w:val="28"/>
-          <w:szCs w:val="28"/>
-        </w:rPr>
-        <w:t>Рисунок 1</w:t>
-      </w:r>
-      <w:r>
-        <w:rPr>
-          <w:sz w:val="28"/>
-          <w:szCs w:val="28"/>
-        </w:rPr>
-        <w:t>1</w:t>
-      </w:r>
-      <w:r>
-        <w:rPr>
-          <w:sz w:val="28"/>
-          <w:szCs w:val="28"/>
-        </w:rPr>
-        <w:t xml:space="preserve"> – Создание новой </w:t>
-      </w:r>
-      <w:r>
-        <w:rPr>
-          <w:sz w:val="28"/>
-          <w:szCs w:val="28"/>
-          <w:lang w:val="en-US"/>
-        </w:rPr>
-        <w:t>activity</w:t>
-      </w:r>
-    </w:p>
-    <w:p>
-      <w:pPr>
-        <w:pStyle w:val="Text0"/>
-        <w:rPr>
-          <w:sz w:val="28"/>
-          <w:szCs w:val="28"/>
-        </w:rPr>
-      </w:pPr>
-      <w:r>
-        <w:rPr>
-          <w:sz w:val="28"/>
-          <w:szCs w:val="28"/>
-        </w:rPr>
-        <w:t>На рисунке 1</w:t>
-      </w:r>
-      <w:r>
-        <w:rPr>
-          <w:sz w:val="28"/>
-          <w:szCs w:val="28"/>
-        </w:rPr>
-        <w:t>2</w:t>
-      </w:r>
-      <w:r>
-        <w:rPr>
-          <w:sz w:val="28"/>
-          <w:szCs w:val="28"/>
-        </w:rPr>
-        <w:t xml:space="preserve"> показан вызов второй активности с передачей сообщения, а также создание ожидания возвращаемых данных из второй активности.</w:t>
-      </w:r>
-    </w:p>
-    <w:p>
-      <w:pPr>
-        <w:pStyle w:val="image0"/>
-        <w:rPr>
-          <w:sz w:val="28"/>
-          <w:szCs w:val="28"/>
-        </w:rPr>
-      </w:pPr>
-      <w:r>
-        <w:rPr>
-          <w:noProof/>
-          <w:sz w:val="28"/>
-          <w:szCs w:val="28"/>
-        </w:rPr>
-        <w:lastRenderedPageBreak/>
-        <w:drawing>
-          <wp:inline distT="0" distB="0" distL="0" distR="0">
-            <wp:extent cx="5940425" cy="4610598"/>
-            <wp:effectExtent l="19050" t="0" r="3175" b="0"/>
-            <wp:docPr id="9" name="Рисунок 1"/>
-            <wp:cNvGraphicFramePr>
-              <a:graphicFrameLocks xmlns:a="http://schemas.openxmlformats.org/drawingml/2006/main" noChangeAspect="1"/>
-            </wp:cNvGraphicFramePr>
-            <a:graphic xmlns:a="http://schemas.openxmlformats.org/drawingml/2006/main">
-              <a:graphicData uri="http://schemas.openxmlformats.org/drawingml/2006/picture">
-                <pic:pic xmlns:pic="http://schemas.openxmlformats.org/drawingml/2006/picture">
-                  <pic:nvPicPr>
-                    <pic:cNvPr id="0" name="Picture 1"/>
-                    <pic:cNvPicPr>
-                      <a:picLocks noChangeAspect="1" noChangeArrowheads="1"/>
-                    </pic:cNvPicPr>
-                  </pic:nvPicPr>
-                  <pic:blipFill>
-                    <a:blip r:embed="rId17" cstate="print"/>
-                    <a:srcRect/>
-                    <a:stretch>
-                      <a:fillRect/>
-                    </a:stretch>
-                  </pic:blipFill>
-                  <pic:spPr bwMode="auto">
-                    <a:xfrm>
-                      <a:off x="0" y="0"/>
-                      <a:ext cx="5940425" cy="4610598"/>
-                    </a:xfrm>
-                    <a:prstGeom prst="rect">
-                      <a:avLst/>
-                    </a:prstGeom>
-                    <a:noFill/>
-                    <a:ln w="9525">
-                      <a:noFill/>
-                      <a:miter lim="800000"/>
-                      <a:headEnd/>
-                      <a:tailEnd/>
-                    </a:ln>
-                  </pic:spPr>
-                </pic:pic>
-              </a:graphicData>
-            </a:graphic>
-          </wp:inline>
-        </w:drawing>
-      </w:r>
-    </w:p>
-    <w:p>
-      <w:pPr>
-        <w:pStyle w:val="image0"/>
-        <w:rPr>
-          <w:sz w:val="28"/>
-          <w:szCs w:val="28"/>
-        </w:rPr>
-      </w:pPr>
-      <w:r>
-        <w:rPr>
-          <w:sz w:val="28"/>
-          <w:szCs w:val="28"/>
-        </w:rPr>
-        <w:t>Рисунок 12 – Отправка и принятие данных из второй активности</w:t>
-      </w:r>
-    </w:p>
-    <w:p>
-      <w:pPr>
-        <w:pStyle w:val="Text0"/>
-        <w:rPr>
-          <w:sz w:val="28"/>
-          <w:szCs w:val="28"/>
-        </w:rPr>
-      </w:pPr>
-      <w:r>
-        <w:rPr>
-          <w:sz w:val="28"/>
-          <w:szCs w:val="28"/>
-        </w:rPr>
-        <w:t>На рисунке 1</w:t>
-      </w:r>
-      <w:r>
-        <w:rPr>
-          <w:sz w:val="28"/>
-          <w:szCs w:val="28"/>
-        </w:rPr>
-        <w:t xml:space="preserve">3 </w:t>
-      </w:r>
-      <w:r>
-        <w:rPr>
-          <w:sz w:val="28"/>
-          <w:szCs w:val="28"/>
-        </w:rPr>
-        <w:t>представлены исходящие данные в основной активности.</w:t>
-      </w:r>
-    </w:p>
-    <w:p>
-      <w:pPr>
-        <w:pStyle w:val="image0"/>
-        <w:rPr>
-          <w:sz w:val="28"/>
-          <w:szCs w:val="28"/>
-        </w:rPr>
-      </w:pPr>
-      <w:r>
-        <w:rPr>
-          <w:noProof/>
-          <w:sz w:val="28"/>
-          <w:szCs w:val="28"/>
-        </w:rPr>
-        <w:lastRenderedPageBreak/>
-        <w:drawing>
-          <wp:inline distT="0" distB="0" distL="0" distR="0">
-            <wp:extent cx="3552825" cy="3686175"/>
-            <wp:effectExtent l="19050" t="0" r="9525" b="0"/>
-            <wp:docPr id="15" name="Рисунок 4"/>
-            <wp:cNvGraphicFramePr>
-              <a:graphicFrameLocks xmlns:a="http://schemas.openxmlformats.org/drawingml/2006/main" noChangeAspect="1"/>
-            </wp:cNvGraphicFramePr>
-            <a:graphic xmlns:a="http://schemas.openxmlformats.org/drawingml/2006/main">
-              <a:graphicData uri="http://schemas.openxmlformats.org/drawingml/2006/picture">
-                <pic:pic xmlns:pic="http://schemas.openxmlformats.org/drawingml/2006/picture">
-                  <pic:nvPicPr>
-                    <pic:cNvPr id="0" name="Picture 4"/>
-                    <pic:cNvPicPr>
-                      <a:picLocks noChangeAspect="1" noChangeArrowheads="1"/>
-                    </pic:cNvPicPr>
-                  </pic:nvPicPr>
-                  <pic:blipFill>
-                    <a:blip r:embed="rId18" cstate="print"/>
-                    <a:srcRect/>
-                    <a:stretch>
-                      <a:fillRect/>
-                    </a:stretch>
-                  </pic:blipFill>
-                  <pic:spPr bwMode="auto">
-                    <a:xfrm>
-                      <a:off x="0" y="0"/>
-                      <a:ext cx="3552825" cy="3686175"/>
-                    </a:xfrm>
-                    <a:prstGeom prst="rect">
-                      <a:avLst/>
-                    </a:prstGeom>
-                    <a:noFill/>
-                    <a:ln w="9525">
-                      <a:noFill/>
-                      <a:miter lim="800000"/>
-                      <a:headEnd/>
-                      <a:tailEnd/>
-                    </a:ln>
-                  </pic:spPr>
-                </pic:pic>
-              </a:graphicData>
-            </a:graphic>
-          </wp:inline>
-        </w:drawing>
-      </w:r>
-    </w:p>
-    <w:p>
-      <w:pPr>
-        <w:pStyle w:val="image0"/>
-        <w:rPr>
-          <w:sz w:val="28"/>
-          <w:szCs w:val="28"/>
-        </w:rPr>
-      </w:pPr>
-      <w:r>
-        <w:rPr>
-          <w:sz w:val="28"/>
-          <w:szCs w:val="28"/>
-        </w:rPr>
-        <w:t>Рисунок 13 – Данные в основной активности</w:t>
-      </w:r>
-    </w:p>
-    <w:p>
-      <w:pPr>
-        <w:pStyle w:val="Text0"/>
-        <w:rPr>
-          <w:sz w:val="28"/>
-          <w:szCs w:val="28"/>
-        </w:rPr>
-      </w:pPr>
-      <w:r>
-        <w:rPr>
-          <w:sz w:val="28"/>
-          <w:szCs w:val="28"/>
-        </w:rPr>
-        <w:t>На рисунке 14</w:t>
-      </w:r>
-      <w:r>
-        <w:rPr>
-          <w:sz w:val="28"/>
-          <w:szCs w:val="28"/>
-        </w:rPr>
-        <w:t xml:space="preserve"> </w:t>
-      </w:r>
-      <w:r>
-        <w:rPr>
-          <w:sz w:val="28"/>
-          <w:szCs w:val="28"/>
-        </w:rPr>
-        <w:t xml:space="preserve">представлены принятые данные, записанные в </w:t>
-      </w:r>
-      <w:r>
-        <w:rPr>
-          <w:sz w:val="28"/>
-          <w:szCs w:val="28"/>
-          <w:lang w:val="en-US"/>
-        </w:rPr>
-        <w:t>textView</w:t>
-      </w:r>
-      <w:r>
-        <w:rPr>
-          <w:sz w:val="28"/>
-          <w:szCs w:val="28"/>
-        </w:rPr>
-        <w:t>, а также данные, которые будут отправлены в основную активность.</w:t>
-      </w:r>
-    </w:p>
-    <w:p>
-      <w:pPr>
-        <w:pStyle w:val="image0"/>
-        <w:rPr>
-          <w:sz w:val="28"/>
-          <w:szCs w:val="28"/>
-        </w:rPr>
-      </w:pPr>
-      <w:r>
-        <w:rPr>
-          <w:noProof/>
-          <w:sz w:val="28"/>
-          <w:szCs w:val="28"/>
-        </w:rPr>
-        <w:drawing>
-          <wp:inline distT="0" distB="0" distL="0" distR="0">
-            <wp:extent cx="2976880" cy="3498215"/>
-            <wp:effectExtent l="19050" t="0" r="0" b="0"/>
-            <wp:docPr id="19" name="Рисунок 7"/>
-            <wp:cNvGraphicFramePr>
-              <a:graphicFrameLocks xmlns:a="http://schemas.openxmlformats.org/drawingml/2006/main" noChangeAspect="1"/>
-            </wp:cNvGraphicFramePr>
-            <a:graphic xmlns:a="http://schemas.openxmlformats.org/drawingml/2006/main">
-              <a:graphicData uri="http://schemas.openxmlformats.org/drawingml/2006/picture">
-                <pic:pic xmlns:pic="http://schemas.openxmlformats.org/drawingml/2006/picture">
-                  <pic:nvPicPr>
-                    <pic:cNvPr id="0" name="Picture 7"/>
-                    <pic:cNvPicPr>
-                      <a:picLocks noChangeAspect="1" noChangeArrowheads="1"/>
-                    </pic:cNvPicPr>
-                  </pic:nvPicPr>
-                  <pic:blipFill>
-                    <a:blip r:embed="rId19" cstate="print"/>
-                    <a:srcRect/>
-                    <a:stretch>
-                      <a:fillRect/>
-                    </a:stretch>
-                  </pic:blipFill>
-                  <pic:spPr bwMode="auto">
-                    <a:xfrm>
-                      <a:off x="0" y="0"/>
-                      <a:ext cx="2976880" cy="3498215"/>
-                    </a:xfrm>
-                    <a:prstGeom prst="rect">
-                      <a:avLst/>
-                    </a:prstGeom>
-                    <a:noFill/>
-                    <a:ln w="9525">
-                      <a:noFill/>
-                      <a:miter lim="800000"/>
-                      <a:headEnd/>
-                      <a:tailEnd/>
-                    </a:ln>
-                  </pic:spPr>
-                </pic:pic>
-              </a:graphicData>
-            </a:graphic>
-          </wp:inline>
-        </w:drawing>
-      </w:r>
-    </w:p>
-    <w:p>
-      <w:pPr>
-        <w:pStyle w:val="image0"/>
-        <w:rPr>
-          <w:sz w:val="28"/>
-          <w:szCs w:val="28"/>
-        </w:rPr>
-      </w:pPr>
-      <w:r>
-        <w:rPr>
-          <w:sz w:val="28"/>
-          <w:szCs w:val="28"/>
-        </w:rPr>
-        <w:t>Рисунок 14 – Данные во второй активности</w:t>
-      </w:r>
-    </w:p>
-    <w:p>
-      <w:pPr>
-        <w:pStyle w:val="Text0"/>
-        <w:rPr>
-          <w:sz w:val="28"/>
-          <w:szCs w:val="28"/>
-        </w:rPr>
-      </w:pPr>
-      <w:r>
-        <w:rPr>
-          <w:sz w:val="28"/>
-          <w:szCs w:val="28"/>
-        </w:rPr>
-        <w:t>На рисунке 15</w:t>
-      </w:r>
-      <w:r>
-        <w:rPr>
-          <w:sz w:val="28"/>
-          <w:szCs w:val="28"/>
-        </w:rPr>
-        <w:t xml:space="preserve"> </w:t>
-      </w:r>
-      <w:r>
-        <w:rPr>
-          <w:sz w:val="28"/>
-          <w:szCs w:val="28"/>
-        </w:rPr>
-        <w:t>представлено получение данных основной активностью.</w:t>
-      </w:r>
-    </w:p>
-    <w:p>
-      <w:pPr>
-        <w:pStyle w:val="image0"/>
-        <w:rPr>
-          <w:sz w:val="28"/>
-          <w:szCs w:val="28"/>
-        </w:rPr>
-      </w:pPr>
-      <w:r>
-        <w:rPr>
-          <w:noProof/>
-          <w:sz w:val="28"/>
-          <w:szCs w:val="28"/>
-        </w:rPr>
-        <w:lastRenderedPageBreak/>
-        <w:drawing>
-          <wp:inline distT="0" distB="0" distL="0" distR="0">
-            <wp:extent cx="3274695" cy="3242945"/>
-            <wp:effectExtent l="19050" t="0" r="1905" b="0"/>
-            <wp:docPr id="21" name="Рисунок 10"/>
-            <wp:cNvGraphicFramePr>
-              <a:graphicFrameLocks xmlns:a="http://schemas.openxmlformats.org/drawingml/2006/main" noChangeAspect="1"/>
-            </wp:cNvGraphicFramePr>
-            <a:graphic xmlns:a="http://schemas.openxmlformats.org/drawingml/2006/main">
-              <a:graphicData uri="http://schemas.openxmlformats.org/drawingml/2006/picture">
-                <pic:pic xmlns:pic="http://schemas.openxmlformats.org/drawingml/2006/picture">
-                  <pic:nvPicPr>
-                    <pic:cNvPr id="0" name="Picture 10"/>
-                    <pic:cNvPicPr>
-                      <a:picLocks noChangeAspect="1" noChangeArrowheads="1"/>
-                    </pic:cNvPicPr>
-                  </pic:nvPicPr>
-                  <pic:blipFill>
-                    <a:blip r:embed="rId20" cstate="print"/>
-                    <a:srcRect/>
-                    <a:stretch>
-                      <a:fillRect/>
-                    </a:stretch>
-                  </pic:blipFill>
-                  <pic:spPr bwMode="auto">
-                    <a:xfrm>
-                      <a:off x="0" y="0"/>
-                      <a:ext cx="3274695" cy="3242945"/>
-                    </a:xfrm>
-                    <a:prstGeom prst="rect">
-                      <a:avLst/>
-                    </a:prstGeom>
-                    <a:noFill/>
-                    <a:ln w="9525">
-                      <a:noFill/>
-                      <a:miter lim="800000"/>
-                      <a:headEnd/>
-                      <a:tailEnd/>
-                    </a:ln>
-                  </pic:spPr>
-                </pic:pic>
-              </a:graphicData>
-            </a:graphic>
-          </wp:inline>
-        </w:drawing>
-      </w:r>
-    </w:p>
-    <w:p>
-      <w:pPr>
-        <w:pStyle w:val="image0"/>
-        <w:rPr>
-          <w:sz w:val="28"/>
-          <w:szCs w:val="28"/>
-        </w:rPr>
-      </w:pPr>
-      <w:r>
-        <w:rPr>
-          <w:sz w:val="28"/>
-          <w:szCs w:val="28"/>
-        </w:rPr>
-        <w:t>Рисунок 15 – Получение данных в первой активности</w:t>
-      </w:r>
-    </w:p>
-    <w:p>
-      <w:pPr>
-        <w:pStyle w:val="image0"/>
-        <w:rPr>
-          <w:sz w:val="28"/>
-          <w:szCs w:val="28"/>
-        </w:rPr>
-      </w:pPr>
+        <w:t>ConstraintLayout</w:t>
+      </w:r>
+      <w:proofErr w:type="spellEnd"/>
     </w:p>
     <w:p>
       <w:pPr>

</xml_diff>

<commit_message>
i think i  made third, report still todo
</commit_message>
<xml_diff>
--- a/ПР3_Хречко_СВ_ИКБО-03-21.docx
+++ b/ПР3_Хречко_СВ_ИКБО-03-21.docx
@@ -81,7 +81,7 @@
                           <a:blip r:embed="rId5" cstate="print">
                             <a:extLst>
                               <a:ext uri="{28A0092B-C50C-407E-A947-70E740481C1C}">
-                                <a14:useLocalDpi xmlns:a14="http://schemas.microsoft.com/office/drawing/2010/main" xmlns:wps="http://schemas.microsoft.com/office/word/2010/wordprocessingShape" xmlns:wpi="http://schemas.microsoft.com/office/word/2010/wordprocessingInk" xmlns:wpg="http://schemas.microsoft.com/office/word/2010/wordprocessingGroup" xmlns:w15="http://schemas.microsoft.com/office/word/2012/wordml" xmlns:w14="http://schemas.microsoft.com/office/word/2010/wordml" xmlns:w="http://schemas.openxmlformats.org/wordprocessingml/2006/main" xmlns:w10="urn:schemas-microsoft-com:office:word" xmlns:wp14="http://schemas.microsoft.com/office/word/2010/wordprocessingDrawing" xmlns:v="urn:schemas-microsoft-com:vml" xmlns:o="urn:schemas-microsoft-com:office:office" xmlns:mc="http://schemas.openxmlformats.org/markup-compatibility/2006" xmlns:wpc="http://schemas.microsoft.com/office/word/2010/wordprocessingCanvas" xmlns="" val="0"/>
+                                <a14:useLocalDpi xmlns:arto="http://schemas.microsoft.com/office/word/2006/arto" xmlns:a14="http://schemas.microsoft.com/office/drawing/2010/main" xmlns:wps="http://schemas.microsoft.com/office/word/2010/wordprocessingShape" xmlns:wpi="http://schemas.microsoft.com/office/word/2010/wordprocessingInk" xmlns:wpg="http://schemas.microsoft.com/office/word/2010/wordprocessingGroup" xmlns:w15="http://schemas.microsoft.com/office/word/2012/wordml" xmlns:w14="http://schemas.microsoft.com/office/word/2010/wordml" xmlns:w="http://schemas.openxmlformats.org/wordprocessingml/2006/main" xmlns:w10="urn:schemas-microsoft-com:office:word" xmlns:wp14="http://schemas.microsoft.com/office/word/2010/wordprocessingDrawing" xmlns:v="urn:schemas-microsoft-com:vml" xmlns:o="urn:schemas-microsoft-com:office:office" xmlns:mc="http://schemas.openxmlformats.org/markup-compatibility/2006" xmlns:wpc="http://schemas.microsoft.com/office/word/2010/wordprocessingCanvas" xmlns="" val="0"/>
                               </a:ext>
                             </a:extLst>
                           </a:blip>
@@ -387,7 +387,6 @@
           <w:b/>
           <w:sz w:val="32"/>
           <w:szCs w:val="32"/>
-          <w:lang w:val="en-US"/>
         </w:rPr>
       </w:pPr>
       <w:r>
@@ -403,7 +402,6 @@
           <w:b/>
           <w:sz w:val="32"/>
           <w:szCs w:val="32"/>
-          <w:lang w:val="en-US"/>
         </w:rPr>
         <w:t>3</w:t>
       </w:r>
@@ -1001,16 +999,18 @@
     <w:p>
       <w:pPr>
         <w:pStyle w:val="Header30"/>
-        <w:keepNext w:val="0"/>
         <w:numPr>
           <w:ilvl w:val="0"/>
-          <w:numId w:val="3"/>
+          <w:numId w:val="4"/>
         </w:numPr>
-        <w:ind w:left="0" w:firstLine="709"/>
+        <w:tabs>
+          <w:tab w:val="clear" w:pos="720"/>
+          <w:tab w:val="num" w:pos="0"/>
+        </w:tabs>
+        <w:ind w:left="0" w:firstLine="360"/>
+        <w:jc w:val="both"/>
         <w:rPr>
           <w:b w:val="0"/>
-          <w:bCs w:val="0"/>
-          <w:kern w:val="0"/>
           <w:sz w:val="28"/>
           <w:szCs w:val="28"/>
         </w:rPr>
@@ -1018,171 +1018,99 @@
       <w:r>
         <w:rPr>
           <w:b w:val="0"/>
-          <w:bCs w:val="0"/>
-          <w:kern w:val="0"/>
-          <w:sz w:val="28"/>
-          <w:szCs w:val="28"/>
-        </w:rPr>
-        <w:t>Создать верстку приложения на основе предметной области.</w:t>
+          <w:sz w:val="28"/>
+          <w:szCs w:val="28"/>
+        </w:rPr>
+        <w:t xml:space="preserve">Перенести разметки и логику работы экранов из </w:t>
+      </w:r>
+      <w:proofErr w:type="spellStart"/>
+      <w:r>
+        <w:rPr>
+          <w:b w:val="0"/>
+          <w:sz w:val="28"/>
+          <w:szCs w:val="28"/>
+        </w:rPr>
+        <w:t>практическои</w:t>
+      </w:r>
+      <w:proofErr w:type="spellEnd"/>
+      <w:r>
+        <w:rPr>
+          <w:b w:val="0"/>
+          <w:sz w:val="28"/>
+          <w:szCs w:val="28"/>
+        </w:rPr>
+        <w:t xml:space="preserve">̆ работы No2, которые были представлены на </w:t>
+      </w:r>
+      <w:proofErr w:type="spellStart"/>
+      <w:r>
+        <w:rPr>
+          <w:b w:val="0"/>
+          <w:sz w:val="28"/>
+          <w:szCs w:val="28"/>
+        </w:rPr>
+        <w:t>Activity</w:t>
+      </w:r>
+      <w:proofErr w:type="spellEnd"/>
+      <w:r>
+        <w:rPr>
+          <w:b w:val="0"/>
+          <w:sz w:val="28"/>
+          <w:szCs w:val="28"/>
+        </w:rPr>
+        <w:t xml:space="preserve"> во </w:t>
+      </w:r>
+      <w:proofErr w:type="spellStart"/>
+      <w:r>
+        <w:rPr>
+          <w:b w:val="0"/>
+          <w:sz w:val="28"/>
+          <w:szCs w:val="28"/>
+        </w:rPr>
+        <w:t>Fragment</w:t>
+      </w:r>
+      <w:proofErr w:type="spellEnd"/>
+      <w:r>
+        <w:rPr>
+          <w:b w:val="0"/>
+          <w:sz w:val="28"/>
+          <w:szCs w:val="28"/>
+        </w:rPr>
+        <w:t xml:space="preserve">. Разметка экранов должна остаться </w:t>
+      </w:r>
+      <w:proofErr w:type="spellStart"/>
+      <w:r>
+        <w:rPr>
+          <w:b w:val="0"/>
+          <w:sz w:val="28"/>
+          <w:szCs w:val="28"/>
+        </w:rPr>
+        <w:t>неизменнои</w:t>
+      </w:r>
+      <w:proofErr w:type="spellEnd"/>
+      <w:r>
+        <w:rPr>
+          <w:b w:val="0"/>
+          <w:sz w:val="28"/>
+          <w:szCs w:val="28"/>
+        </w:rPr>
+        <w:t>̆.</w:t>
       </w:r>
     </w:p>
     <w:p>
       <w:pPr>
         <w:pStyle w:val="Header30"/>
-        <w:keepNext w:val="0"/>
-        <w:numPr>
-          <w:ilvl w:val="1"/>
-          <w:numId w:val="3"/>
-        </w:numPr>
-        <w:ind w:left="0" w:firstLine="709"/>
-        <w:rPr>
-          <w:b w:val="0"/>
-          <w:bCs w:val="0"/>
-          <w:kern w:val="0"/>
-          <w:sz w:val="28"/>
-          <w:szCs w:val="28"/>
-        </w:rPr>
-      </w:pPr>
-      <w:r>
-        <w:rPr>
-          <w:b w:val="0"/>
-          <w:bCs w:val="0"/>
-          <w:kern w:val="0"/>
-          <w:sz w:val="28"/>
-          <w:szCs w:val="28"/>
-        </w:rPr>
-        <w:t xml:space="preserve">Реализовать несколько файлов разметки с применением следующих контейнеров: </w:t>
-      </w:r>
-      <w:proofErr w:type="spellStart"/>
-      <w:r>
-        <w:rPr>
-          <w:b w:val="0"/>
-          <w:bCs w:val="0"/>
-          <w:kern w:val="0"/>
-          <w:sz w:val="28"/>
-          <w:szCs w:val="28"/>
-        </w:rPr>
-        <w:t>LinerLayout</w:t>
-      </w:r>
-      <w:proofErr w:type="spellEnd"/>
-      <w:r>
-        <w:rPr>
-          <w:b w:val="0"/>
-          <w:bCs w:val="0"/>
-          <w:kern w:val="0"/>
-          <w:sz w:val="28"/>
-          <w:szCs w:val="28"/>
-        </w:rPr>
-        <w:t xml:space="preserve">, </w:t>
-      </w:r>
-      <w:proofErr w:type="spellStart"/>
-      <w:r>
-        <w:rPr>
-          <w:b w:val="0"/>
-          <w:bCs w:val="0"/>
-          <w:kern w:val="0"/>
-          <w:sz w:val="28"/>
-          <w:szCs w:val="28"/>
-        </w:rPr>
-        <w:t>RelativeLayout</w:t>
-      </w:r>
-      <w:proofErr w:type="spellEnd"/>
-      <w:r>
-        <w:rPr>
-          <w:b w:val="0"/>
-          <w:bCs w:val="0"/>
-          <w:kern w:val="0"/>
-          <w:sz w:val="28"/>
-          <w:szCs w:val="28"/>
-        </w:rPr>
-        <w:t xml:space="preserve">, </w:t>
-      </w:r>
-      <w:proofErr w:type="spellStart"/>
-      <w:r>
-        <w:rPr>
-          <w:b w:val="0"/>
-          <w:bCs w:val="0"/>
-          <w:kern w:val="0"/>
-          <w:sz w:val="28"/>
-          <w:szCs w:val="28"/>
-        </w:rPr>
-        <w:t>Constraint</w:t>
-      </w:r>
-      <w:proofErr w:type="spellEnd"/>
-      <w:r>
-        <w:rPr>
-          <w:b w:val="0"/>
-          <w:bCs w:val="0"/>
-          <w:kern w:val="0"/>
-          <w:sz w:val="28"/>
-          <w:szCs w:val="28"/>
-        </w:rPr>
-        <w:t xml:space="preserve"> </w:t>
-      </w:r>
-      <w:proofErr w:type="spellStart"/>
-      <w:r>
-        <w:rPr>
-          <w:b w:val="0"/>
-          <w:bCs w:val="0"/>
-          <w:kern w:val="0"/>
-          <w:sz w:val="28"/>
-          <w:szCs w:val="28"/>
-        </w:rPr>
-        <w:t>Layout</w:t>
-      </w:r>
-      <w:proofErr w:type="spellEnd"/>
-      <w:r>
-        <w:rPr>
-          <w:b w:val="0"/>
-          <w:bCs w:val="0"/>
-          <w:kern w:val="0"/>
-          <w:sz w:val="28"/>
-          <w:szCs w:val="28"/>
-        </w:rPr>
-        <w:t>. (При желании можно расширить перечень собственными контейнерами);</w:t>
-      </w:r>
-    </w:p>
-    <w:p>
-      <w:pPr>
-        <w:pStyle w:val="Header30"/>
-        <w:keepNext w:val="0"/>
-        <w:numPr>
-          <w:ilvl w:val="1"/>
-          <w:numId w:val="3"/>
-        </w:numPr>
-        <w:ind w:left="0" w:firstLine="708"/>
-        <w:rPr>
-          <w:b w:val="0"/>
-          <w:bCs w:val="0"/>
-          <w:kern w:val="0"/>
-          <w:sz w:val="28"/>
-          <w:szCs w:val="28"/>
-        </w:rPr>
-      </w:pPr>
-      <w:r>
-        <w:rPr>
-          <w:b w:val="0"/>
-          <w:bCs w:val="0"/>
-          <w:kern w:val="0"/>
-          <w:sz w:val="28"/>
-          <w:szCs w:val="28"/>
-        </w:rPr>
-        <w:t xml:space="preserve">Добавить в созданные файлы разметки базовые компоненты: Текст, Кнопка, Поле ввода, Картинка. (При желании можно расширить перечень собственными компонентами); </w:t>
-      </w:r>
-    </w:p>
-    <w:p>
-      <w:pPr>
-        <w:pStyle w:val="Header30"/>
-        <w:keepNext w:val="0"/>
         <w:numPr>
           <w:ilvl w:val="0"/>
-          <w:numId w:val="3"/>
+          <w:numId w:val="4"/>
         </w:numPr>
-        <w:ind w:left="0" w:firstLine="708"/>
+        <w:tabs>
+          <w:tab w:val="clear" w:pos="720"/>
+          <w:tab w:val="num" w:pos="0"/>
+        </w:tabs>
+        <w:ind w:left="0" w:firstLine="360"/>
+        <w:jc w:val="both"/>
         <w:rPr>
           <w:b w:val="0"/>
-          <w:bCs w:val="0"/>
-          <w:kern w:val="0"/>
           <w:sz w:val="28"/>
           <w:szCs w:val="28"/>
         </w:rPr>
@@ -1190,177 +1118,63 @@
       <w:r>
         <w:rPr>
           <w:b w:val="0"/>
-          <w:bCs w:val="0"/>
-          <w:kern w:val="0"/>
-          <w:sz w:val="28"/>
-          <w:szCs w:val="28"/>
-        </w:rPr>
-        <w:t xml:space="preserve">Работа с ресурсами. </w:t>
+          <w:sz w:val="28"/>
+          <w:szCs w:val="28"/>
+        </w:rPr>
+        <w:t xml:space="preserve">При помощи отображения </w:t>
+      </w:r>
+      <w:proofErr w:type="spellStart"/>
+      <w:r>
+        <w:rPr>
+          <w:b w:val="0"/>
+          <w:sz w:val="28"/>
+          <w:szCs w:val="28"/>
+        </w:rPr>
+        <w:t>Toast</w:t>
+      </w:r>
+      <w:proofErr w:type="spellEnd"/>
+      <w:r>
+        <w:rPr>
+          <w:b w:val="0"/>
+          <w:sz w:val="28"/>
+          <w:szCs w:val="28"/>
+        </w:rPr>
+        <w:t xml:space="preserve"> и сообщений в </w:t>
+      </w:r>
+      <w:proofErr w:type="spellStart"/>
+      <w:r>
+        <w:rPr>
+          <w:b w:val="0"/>
+          <w:sz w:val="28"/>
+          <w:szCs w:val="28"/>
+        </w:rPr>
+        <w:t>Log</w:t>
+      </w:r>
+      <w:proofErr w:type="spellEnd"/>
+      <w:r>
+        <w:rPr>
+          <w:b w:val="0"/>
+          <w:sz w:val="28"/>
+          <w:szCs w:val="28"/>
+        </w:rPr>
+        <w:t xml:space="preserve"> обработать переходы состояний фрагментов в соответствии с их жизненным циклом.</w:t>
       </w:r>
     </w:p>
     <w:p>
       <w:pPr>
         <w:pStyle w:val="Header30"/>
-        <w:keepNext w:val="0"/>
-        <w:numPr>
-          <w:ilvl w:val="1"/>
-          <w:numId w:val="3"/>
-        </w:numPr>
-        <w:ind w:left="0" w:firstLine="708"/>
-        <w:rPr>
-          <w:b w:val="0"/>
-          <w:bCs w:val="0"/>
-          <w:kern w:val="0"/>
-          <w:sz w:val="28"/>
-          <w:szCs w:val="28"/>
-        </w:rPr>
-      </w:pPr>
-      <w:r>
-        <w:rPr>
-          <w:b w:val="0"/>
-          <w:bCs w:val="0"/>
-          <w:kern w:val="0"/>
-          <w:sz w:val="28"/>
-          <w:szCs w:val="28"/>
-        </w:rPr>
-        <w:t xml:space="preserve">Добавить в проект несколько строковых, размерных, цветовых и </w:t>
-      </w:r>
-      <w:proofErr w:type="spellStart"/>
-      <w:r>
-        <w:rPr>
-          <w:b w:val="0"/>
-          <w:bCs w:val="0"/>
-          <w:kern w:val="0"/>
-          <w:sz w:val="28"/>
-          <w:szCs w:val="28"/>
-        </w:rPr>
-        <w:t>drawable</w:t>
-      </w:r>
-      <w:proofErr w:type="spellEnd"/>
-      <w:r>
-        <w:rPr>
-          <w:b w:val="0"/>
-          <w:bCs w:val="0"/>
-          <w:kern w:val="0"/>
-          <w:sz w:val="28"/>
-          <w:szCs w:val="28"/>
-        </w:rPr>
-        <w:t xml:space="preserve"> ресурсов. </w:t>
-      </w:r>
-    </w:p>
-    <w:p>
-      <w:pPr>
-        <w:pStyle w:val="Header30"/>
-        <w:keepNext w:val="0"/>
-        <w:numPr>
-          <w:ilvl w:val="1"/>
-          <w:numId w:val="3"/>
-        </w:numPr>
-        <w:ind w:left="0" w:firstLine="708"/>
-        <w:rPr>
-          <w:b w:val="0"/>
-          <w:bCs w:val="0"/>
-          <w:kern w:val="0"/>
-          <w:sz w:val="28"/>
-          <w:szCs w:val="28"/>
-        </w:rPr>
-      </w:pPr>
-      <w:r>
-        <w:rPr>
-          <w:b w:val="0"/>
-          <w:bCs w:val="0"/>
-          <w:kern w:val="0"/>
-          <w:sz w:val="28"/>
-          <w:szCs w:val="28"/>
-        </w:rPr>
-        <w:t xml:space="preserve">Добавить в проект несколько изображений </w:t>
-      </w:r>
-      <w:proofErr w:type="spellStart"/>
-      <w:r>
-        <w:rPr>
-          <w:b w:val="0"/>
-          <w:bCs w:val="0"/>
-          <w:kern w:val="0"/>
-          <w:sz w:val="28"/>
-          <w:szCs w:val="28"/>
-        </w:rPr>
-        <w:t>png</w:t>
-      </w:r>
-      <w:proofErr w:type="spellEnd"/>
-      <w:r>
-        <w:rPr>
-          <w:b w:val="0"/>
-          <w:bCs w:val="0"/>
-          <w:kern w:val="0"/>
-          <w:sz w:val="28"/>
-          <w:szCs w:val="28"/>
-        </w:rPr>
-        <w:t xml:space="preserve"> и </w:t>
-      </w:r>
-      <w:proofErr w:type="spellStart"/>
-      <w:r>
-        <w:rPr>
-          <w:b w:val="0"/>
-          <w:bCs w:val="0"/>
-          <w:kern w:val="0"/>
-          <w:sz w:val="28"/>
-          <w:szCs w:val="28"/>
-        </w:rPr>
-        <w:t>svg</w:t>
-      </w:r>
-      <w:proofErr w:type="spellEnd"/>
-      <w:r>
-        <w:rPr>
-          <w:b w:val="0"/>
-          <w:bCs w:val="0"/>
-          <w:kern w:val="0"/>
-          <w:sz w:val="28"/>
-          <w:szCs w:val="28"/>
-        </w:rPr>
-        <w:t xml:space="preserve">. </w:t>
-      </w:r>
-    </w:p>
-    <w:p>
-      <w:pPr>
-        <w:pStyle w:val="Header30"/>
-        <w:keepNext w:val="0"/>
-        <w:numPr>
-          <w:ilvl w:val="1"/>
-          <w:numId w:val="3"/>
-        </w:numPr>
-        <w:ind w:left="0" w:firstLine="708"/>
-        <w:rPr>
-          <w:b w:val="0"/>
-          <w:bCs w:val="0"/>
-          <w:kern w:val="0"/>
-          <w:sz w:val="28"/>
-          <w:szCs w:val="28"/>
-        </w:rPr>
-      </w:pPr>
-      <w:r>
-        <w:rPr>
-          <w:b w:val="0"/>
-          <w:bCs w:val="0"/>
-          <w:kern w:val="0"/>
-          <w:sz w:val="28"/>
-          <w:szCs w:val="28"/>
-        </w:rPr>
-        <w:t xml:space="preserve">Подключить созданные ресурсы в подготовленную на прошлом шаге верстку. </w:t>
-      </w:r>
-    </w:p>
-    <w:p>
-      <w:pPr>
-        <w:pStyle w:val="Header30"/>
-        <w:keepNext w:val="0"/>
         <w:numPr>
           <w:ilvl w:val="0"/>
-          <w:numId w:val="3"/>
+          <w:numId w:val="4"/>
         </w:numPr>
-        <w:ind w:left="0" w:firstLine="708"/>
+        <w:tabs>
+          <w:tab w:val="clear" w:pos="720"/>
+          <w:tab w:val="num" w:pos="0"/>
+        </w:tabs>
+        <w:ind w:left="0" w:firstLine="360"/>
+        <w:jc w:val="both"/>
         <w:rPr>
           <w:b w:val="0"/>
-          <w:bCs w:val="0"/>
-          <w:kern w:val="0"/>
           <w:sz w:val="28"/>
           <w:szCs w:val="28"/>
         </w:rPr>
@@ -1368,250 +1182,64 @@
       <w:r>
         <w:rPr>
           <w:b w:val="0"/>
-          <w:bCs w:val="0"/>
-          <w:kern w:val="0"/>
-          <w:sz w:val="28"/>
-          <w:szCs w:val="28"/>
-        </w:rPr>
-        <w:t xml:space="preserve">Произвести инициализацию нескольких компонентов в верстке данными из программного кода. Произвести инициализацию текстового компонента строковым ресурсом и компонента картинки – ресурсом картинки. </w:t>
-      </w:r>
-    </w:p>
-    <w:p>
-      <w:pPr>
-        <w:pStyle w:val="Header30"/>
-        <w:keepNext w:val="0"/>
-        <w:numPr>
-          <w:ilvl w:val="0"/>
-          <w:numId w:val="3"/>
-        </w:numPr>
-        <w:ind w:left="0" w:firstLine="708"/>
+          <w:sz w:val="28"/>
+          <w:szCs w:val="28"/>
+        </w:rPr>
+        <w:t xml:space="preserve">Согласно </w:t>
+      </w:r>
+      <w:proofErr w:type="spellStart"/>
+      <w:r>
         <w:rPr>
           <w:b w:val="0"/>
-          <w:bCs w:val="0"/>
-          <w:kern w:val="0"/>
-          <w:sz w:val="28"/>
-          <w:szCs w:val="28"/>
-        </w:rPr>
-      </w:pPr>
+          <w:sz w:val="28"/>
+          <w:szCs w:val="28"/>
+        </w:rPr>
+        <w:t>выбраннои</w:t>
+      </w:r>
+      <w:proofErr w:type="spellEnd"/>
       <w:r>
         <w:rPr>
           <w:b w:val="0"/>
-          <w:bCs w:val="0"/>
-          <w:kern w:val="0"/>
-          <w:sz w:val="28"/>
-          <w:szCs w:val="28"/>
-        </w:rPr>
-        <w:t xml:space="preserve">Произвести вывод сообщение в </w:t>
+          <w:sz w:val="28"/>
+          <w:szCs w:val="28"/>
+        </w:rPr>
+        <w:t xml:space="preserve">̆ </w:t>
       </w:r>
       <w:proofErr w:type="spellStart"/>
       <w:r>
         <w:rPr>
           <w:b w:val="0"/>
-          <w:bCs w:val="0"/>
-          <w:kern w:val="0"/>
-          <w:sz w:val="28"/>
-          <w:szCs w:val="28"/>
-        </w:rPr>
-        <w:t>Log</w:t>
+          <w:sz w:val="28"/>
+          <w:szCs w:val="28"/>
+        </w:rPr>
+        <w:t>предметнои</w:t>
       </w:r>
       <w:proofErr w:type="spellEnd"/>
       <w:r>
         <w:rPr>
           <w:b w:val="0"/>
-          <w:bCs w:val="0"/>
-          <w:kern w:val="0"/>
-          <w:sz w:val="28"/>
-          <w:szCs w:val="28"/>
-        </w:rPr>
-        <w:t xml:space="preserve"> при нажатии на клавишу. Задать метод обработчик события двумя способами: декларативно и программно. </w:t>
-      </w:r>
-    </w:p>
-    <w:p>
-      <w:pPr>
-        <w:pStyle w:val="Header30"/>
-        <w:keepNext w:val="0"/>
-        <w:numPr>
-          <w:ilvl w:val="0"/>
-          <w:numId w:val="3"/>
-        </w:numPr>
-        <w:ind w:left="0" w:firstLine="708"/>
+          <w:sz w:val="28"/>
+          <w:szCs w:val="28"/>
+        </w:rPr>
+        <w:t xml:space="preserve">̆ области организовать обмен данными между несколькими </w:t>
+      </w:r>
+      <w:proofErr w:type="spellStart"/>
+      <w:r>
         <w:rPr>
           <w:b w:val="0"/>
-          <w:bCs w:val="0"/>
-          <w:kern w:val="0"/>
-          <w:sz w:val="28"/>
-          <w:szCs w:val="28"/>
-        </w:rPr>
-      </w:pPr>
+          <w:sz w:val="28"/>
+          <w:szCs w:val="28"/>
+        </w:rPr>
+        <w:t>Fragment’ами</w:t>
+      </w:r>
+      <w:proofErr w:type="spellEnd"/>
       <w:r>
         <w:rPr>
           <w:b w:val="0"/>
-          <w:bCs w:val="0"/>
-          <w:kern w:val="0"/>
-          <w:sz w:val="28"/>
-          <w:szCs w:val="28"/>
-        </w:rPr>
-        <w:t xml:space="preserve">(Дополнительно) Подключить </w:t>
-      </w:r>
-      <w:proofErr w:type="spellStart"/>
-      <w:r>
-        <w:rPr>
-          <w:b w:val="0"/>
-          <w:bCs w:val="0"/>
-          <w:kern w:val="0"/>
-          <w:sz w:val="28"/>
-          <w:szCs w:val="28"/>
-        </w:rPr>
-        <w:t>ViewBinding</w:t>
-      </w:r>
-      <w:proofErr w:type="spellEnd"/>
-      <w:r>
-        <w:rPr>
-          <w:b w:val="0"/>
-          <w:bCs w:val="0"/>
-          <w:kern w:val="0"/>
-          <w:sz w:val="28"/>
-          <w:szCs w:val="28"/>
-        </w:rPr>
-        <w:t xml:space="preserve">. Реализовать пункты 3 и 4 посредством работы с </w:t>
-      </w:r>
-      <w:proofErr w:type="spellStart"/>
-      <w:r>
-        <w:rPr>
-          <w:b w:val="0"/>
-          <w:bCs w:val="0"/>
-          <w:kern w:val="0"/>
-          <w:sz w:val="28"/>
-          <w:szCs w:val="28"/>
-        </w:rPr>
-        <w:t>ViewBinding</w:t>
-      </w:r>
-      <w:proofErr w:type="spellEnd"/>
-      <w:r>
-        <w:rPr>
-          <w:b w:val="0"/>
-          <w:bCs w:val="0"/>
-          <w:kern w:val="0"/>
-          <w:sz w:val="28"/>
-          <w:szCs w:val="28"/>
-        </w:rPr>
-        <w:t xml:space="preserve">. </w:t>
-      </w:r>
-    </w:p>
-    <w:p>
-      <w:pPr>
-        <w:pStyle w:val="Header30"/>
-        <w:keepNext w:val="0"/>
-        <w:numPr>
-          <w:ilvl w:val="0"/>
-          <w:numId w:val="3"/>
-        </w:numPr>
-        <w:ind w:left="0" w:firstLine="708"/>
-        <w:rPr>
-          <w:b w:val="0"/>
-          <w:bCs w:val="0"/>
-          <w:kern w:val="0"/>
-          <w:sz w:val="28"/>
-          <w:szCs w:val="28"/>
-        </w:rPr>
-      </w:pPr>
-      <w:r>
-        <w:rPr>
-          <w:b w:val="0"/>
-          <w:bCs w:val="0"/>
-          <w:kern w:val="0"/>
-          <w:sz w:val="28"/>
-          <w:szCs w:val="28"/>
-        </w:rPr>
-        <w:t xml:space="preserve">Создать второе </w:t>
-      </w:r>
-      <w:proofErr w:type="spellStart"/>
-      <w:r>
-        <w:rPr>
-          <w:b w:val="0"/>
-          <w:bCs w:val="0"/>
-          <w:kern w:val="0"/>
-          <w:sz w:val="28"/>
-          <w:szCs w:val="28"/>
-        </w:rPr>
-        <w:t>Activity</w:t>
-      </w:r>
-      <w:proofErr w:type="spellEnd"/>
-      <w:r>
-        <w:rPr>
-          <w:b w:val="0"/>
-          <w:bCs w:val="0"/>
-          <w:kern w:val="0"/>
-          <w:sz w:val="28"/>
-          <w:szCs w:val="28"/>
-        </w:rPr>
-        <w:t xml:space="preserve"> на основе предметной области. Произвести открытие второй </w:t>
-      </w:r>
-      <w:proofErr w:type="spellStart"/>
-      <w:r>
-        <w:rPr>
-          <w:b w:val="0"/>
-          <w:bCs w:val="0"/>
-          <w:kern w:val="0"/>
-          <w:sz w:val="28"/>
-          <w:szCs w:val="28"/>
-        </w:rPr>
-        <w:t>Activity</w:t>
-      </w:r>
-      <w:proofErr w:type="spellEnd"/>
-      <w:r>
-        <w:rPr>
-          <w:b w:val="0"/>
-          <w:bCs w:val="0"/>
-          <w:kern w:val="0"/>
-          <w:sz w:val="28"/>
-          <w:szCs w:val="28"/>
-        </w:rPr>
-        <w:t xml:space="preserve"> с передачей в нее данных, обоснованных предметной областью. При закрытии второй </w:t>
-      </w:r>
-      <w:proofErr w:type="spellStart"/>
-      <w:r>
-        <w:rPr>
-          <w:b w:val="0"/>
-          <w:bCs w:val="0"/>
-          <w:kern w:val="0"/>
-          <w:sz w:val="28"/>
-          <w:szCs w:val="28"/>
-        </w:rPr>
-        <w:t>Activity</w:t>
-      </w:r>
-      <w:proofErr w:type="spellEnd"/>
-      <w:r>
-        <w:rPr>
-          <w:b w:val="0"/>
-          <w:bCs w:val="0"/>
-          <w:kern w:val="0"/>
-          <w:sz w:val="28"/>
-          <w:szCs w:val="28"/>
-        </w:rPr>
-        <w:t xml:space="preserve">, вернуть данные в </w:t>
-      </w:r>
-      <w:proofErr w:type="gramStart"/>
-      <w:r>
-        <w:rPr>
-          <w:b w:val="0"/>
-          <w:bCs w:val="0"/>
-          <w:kern w:val="0"/>
-          <w:sz w:val="28"/>
-          <w:szCs w:val="28"/>
-        </w:rPr>
-        <w:t>изначальную</w:t>
-      </w:r>
-      <w:proofErr w:type="gramEnd"/>
-      <w:r>
-        <w:rPr>
-          <w:b w:val="0"/>
-          <w:bCs w:val="0"/>
-          <w:kern w:val="0"/>
-          <w:sz w:val="28"/>
-          <w:szCs w:val="28"/>
-        </w:rPr>
-        <w:t>, обоснованные предметной областью</w:t>
+          <w:sz w:val="28"/>
+          <w:szCs w:val="28"/>
+        </w:rPr>
+        <w:t>.</w:t>
       </w:r>
     </w:p>
     <w:p>
@@ -1621,14 +1249,14 @@
         <w:rPr>
           <w:sz w:val="28"/>
           <w:szCs w:val="28"/>
-        </w:rPr>
-      </w:pPr>
-      <w:r>
-        <w:rPr>
-          <w:sz w:val="28"/>
-          <w:szCs w:val="28"/>
-        </w:rPr>
-        <w:lastRenderedPageBreak/>
+          <w:lang w:val="en-US"/>
+        </w:rPr>
+      </w:pPr>
+      <w:r>
+        <w:rPr>
+          <w:sz w:val="28"/>
+          <w:szCs w:val="28"/>
+        </w:rPr>
         <w:t>Решение</w:t>
       </w:r>
     </w:p>
@@ -2107,10 +1735,11 @@
           <w:sz w:val="28"/>
           <w:szCs w:val="28"/>
         </w:rPr>
+        <w:lastRenderedPageBreak/>
         <w:drawing>
           <wp:inline distT="0" distB="0" distL="0" distR="0">
-            <wp:extent cx="5940425" cy="2497630"/>
-            <wp:effectExtent l="19050" t="0" r="3175" b="0"/>
+            <wp:extent cx="5664675" cy="2381693"/>
+            <wp:effectExtent l="19050" t="0" r="0" b="0"/>
             <wp:docPr id="3" name="Рисунок 1"/>
             <wp:cNvGraphicFramePr>
               <a:graphicFrameLocks xmlns:a="http://schemas.openxmlformats.org/drawingml/2006/main" noChangeAspect="1"/>
@@ -2134,7 +1763,7 @@
                   <pic:spPr bwMode="auto">
                     <a:xfrm>
                       <a:off x="0" y="0"/>
-                      <a:ext cx="5940425" cy="2497630"/>
+                      <a:ext cx="5658310" cy="2379017"/>
                     </a:xfrm>
                     <a:prstGeom prst="rect">
                       <a:avLst/>
@@ -2161,7 +1790,6 @@
         <w:rPr>
           <w:sz w:val="28"/>
           <w:szCs w:val="28"/>
-          <w:lang w:val="en-US"/>
         </w:rPr>
       </w:pPr>
       <w:r>
@@ -2297,6 +1925,119 @@
 <file path=word/numbering.xml><?xml version="1.0" encoding="utf-8"?>
 <w:numbering xmlns:ve="http://schemas.openxmlformats.org/markup-compatibility/2006" xmlns:o="urn:schemas-microsoft-com:office:office" xmlns:r="http://schemas.openxmlformats.org/officeDocument/2006/relationships" xmlns:m="http://schemas.openxmlformats.org/officeDocument/2006/math" xmlns:v="urn:schemas-microsoft-com:vml" xmlns:wp="http://schemas.openxmlformats.org/drawingml/2006/wordprocessingDrawing" xmlns:w10="urn:schemas-microsoft-com:office:word" xmlns:w="http://schemas.openxmlformats.org/wordprocessingml/2006/main" xmlns:wne="http://schemas.microsoft.com/office/word/2006/wordml">
   <w:abstractNum w:abstractNumId="0">
+    <w:nsid w:val="37FB47CB"/>
+    <w:multiLevelType w:val="multilevel"/>
+    <w:tmpl w:val="D1F06974"/>
+    <w:lvl w:ilvl="0">
+      <w:start w:val="1"/>
+      <w:numFmt w:val="decimal"/>
+      <w:lvlText w:val="%1."/>
+      <w:lvlJc w:val="left"/>
+      <w:pPr>
+        <w:tabs>
+          <w:tab w:val="num" w:pos="720"/>
+        </w:tabs>
+        <w:ind w:left="720" w:hanging="360"/>
+      </w:pPr>
+    </w:lvl>
+    <w:lvl w:ilvl="1" w:tentative="1">
+      <w:start w:val="1"/>
+      <w:numFmt w:val="decimal"/>
+      <w:lvlText w:val="%2."/>
+      <w:lvlJc w:val="left"/>
+      <w:pPr>
+        <w:tabs>
+          <w:tab w:val="num" w:pos="1440"/>
+        </w:tabs>
+        <w:ind w:left="1440" w:hanging="360"/>
+      </w:pPr>
+    </w:lvl>
+    <w:lvl w:ilvl="2" w:tentative="1">
+      <w:start w:val="1"/>
+      <w:numFmt w:val="decimal"/>
+      <w:lvlText w:val="%3."/>
+      <w:lvlJc w:val="left"/>
+      <w:pPr>
+        <w:tabs>
+          <w:tab w:val="num" w:pos="2160"/>
+        </w:tabs>
+        <w:ind w:left="2160" w:hanging="360"/>
+      </w:pPr>
+    </w:lvl>
+    <w:lvl w:ilvl="3" w:tentative="1">
+      <w:start w:val="1"/>
+      <w:numFmt w:val="decimal"/>
+      <w:lvlText w:val="%4."/>
+      <w:lvlJc w:val="left"/>
+      <w:pPr>
+        <w:tabs>
+          <w:tab w:val="num" w:pos="2880"/>
+        </w:tabs>
+        <w:ind w:left="2880" w:hanging="360"/>
+      </w:pPr>
+    </w:lvl>
+    <w:lvl w:ilvl="4" w:tentative="1">
+      <w:start w:val="1"/>
+      <w:numFmt w:val="decimal"/>
+      <w:lvlText w:val="%5."/>
+      <w:lvlJc w:val="left"/>
+      <w:pPr>
+        <w:tabs>
+          <w:tab w:val="num" w:pos="3600"/>
+        </w:tabs>
+        <w:ind w:left="3600" w:hanging="360"/>
+      </w:pPr>
+    </w:lvl>
+    <w:lvl w:ilvl="5" w:tentative="1">
+      <w:start w:val="1"/>
+      <w:numFmt w:val="decimal"/>
+      <w:lvlText w:val="%6."/>
+      <w:lvlJc w:val="left"/>
+      <w:pPr>
+        <w:tabs>
+          <w:tab w:val="num" w:pos="4320"/>
+        </w:tabs>
+        <w:ind w:left="4320" w:hanging="360"/>
+      </w:pPr>
+    </w:lvl>
+    <w:lvl w:ilvl="6" w:tentative="1">
+      <w:start w:val="1"/>
+      <w:numFmt w:val="decimal"/>
+      <w:lvlText w:val="%7."/>
+      <w:lvlJc w:val="left"/>
+      <w:pPr>
+        <w:tabs>
+          <w:tab w:val="num" w:pos="5040"/>
+        </w:tabs>
+        <w:ind w:left="5040" w:hanging="360"/>
+      </w:pPr>
+    </w:lvl>
+    <w:lvl w:ilvl="7" w:tentative="1">
+      <w:start w:val="1"/>
+      <w:numFmt w:val="decimal"/>
+      <w:lvlText w:val="%8."/>
+      <w:lvlJc w:val="left"/>
+      <w:pPr>
+        <w:tabs>
+          <w:tab w:val="num" w:pos="5760"/>
+        </w:tabs>
+        <w:ind w:left="5760" w:hanging="360"/>
+      </w:pPr>
+    </w:lvl>
+    <w:lvl w:ilvl="8" w:tentative="1">
+      <w:start w:val="1"/>
+      <w:numFmt w:val="decimal"/>
+      <w:lvlText w:val="%9."/>
+      <w:lvlJc w:val="left"/>
+      <w:pPr>
+        <w:tabs>
+          <w:tab w:val="num" w:pos="6480"/>
+        </w:tabs>
+        <w:ind w:left="6480" w:hanging="360"/>
+      </w:pPr>
+    </w:lvl>
+  </w:abstractNum>
+  <w:abstractNum w:abstractNumId="1">
     <w:nsid w:val="4B960D1D"/>
     <w:multiLevelType w:val="multilevel"/>
     <w:tmpl w:val="A3766EA0"/>
@@ -2409,7 +2150,7 @@
       </w:pPr>
     </w:lvl>
   </w:abstractNum>
-  <w:abstractNum w:abstractNumId="1">
+  <w:abstractNum w:abstractNumId="2">
     <w:nsid w:val="4EAB4AD0"/>
     <w:multiLevelType w:val="multilevel"/>
     <w:tmpl w:val="D8F0EBC8"/>
@@ -2530,7 +2271,7 @@
       </w:rPr>
     </w:lvl>
   </w:abstractNum>
-  <w:abstractNum w:abstractNumId="2">
+  <w:abstractNum w:abstractNumId="3">
     <w:nsid w:val="6B515A2E"/>
     <w:multiLevelType w:val="hybridMultilevel"/>
     <w:tmpl w:val="AF1C608E"/>
@@ -2617,13 +2358,16 @@
     </w:lvl>
   </w:abstractNum>
   <w:num w:numId="1">
-    <w:abstractNumId w:val="0"/>
+    <w:abstractNumId w:val="1"/>
   </w:num>
   <w:num w:numId="2">
+    <w:abstractNumId w:val="3"/>
+  </w:num>
+  <w:num w:numId="3">
     <w:abstractNumId w:val="2"/>
   </w:num>
-  <w:num w:numId="3">
-    <w:abstractNumId w:val="1"/>
+  <w:num w:numId="4">
+    <w:abstractNumId w:val="0"/>
   </w:num>
 </w:numbering>
 </file>
@@ -2822,7 +2566,6 @@
   <w:style w:type="character" w:default="1" w:styleId="a0">
     <w:name w:val="Default Paragraph Font"/>
     <w:uiPriority w:val="1"/>
-    <w:semiHidden/>
     <w:unhideWhenUsed/>
   </w:style>
   <w:style w:type="table" w:default="1" w:styleId="a1">

</xml_diff>

<commit_message>
third good, started fourth
</commit_message>
<xml_diff>
--- a/ПР3_Хречко_СВ_ИКБО-03-21.docx
+++ b/ПР3_Хречко_СВ_ИКБО-03-21.docx
@@ -940,37 +940,7 @@
           <w:sz w:val="28"/>
           <w:szCs w:val="28"/>
         </w:rPr>
-        <w:t xml:space="preserve"> </w:t>
-      </w:r>
-      <w:r>
-        <w:rPr>
-          <w:sz w:val="28"/>
-          <w:szCs w:val="28"/>
-          <w:lang w:val="en-US"/>
-        </w:rPr>
-        <w:t>c</w:t>
-      </w:r>
-      <w:r>
-        <w:rPr>
-          <w:sz w:val="28"/>
-          <w:szCs w:val="28"/>
-        </w:rPr>
-        <w:t xml:space="preserve"> </w:t>
-      </w:r>
-      <w:r>
-        <w:rPr>
-          <w:sz w:val="28"/>
-          <w:szCs w:val="28"/>
-          <w:lang w:val="en-US"/>
-        </w:rPr>
-        <w:t>XML</w:t>
-      </w:r>
-      <w:r>
-        <w:rPr>
-          <w:sz w:val="28"/>
-          <w:szCs w:val="28"/>
-        </w:rPr>
-        <w:t xml:space="preserve"> и создания интерфейсов в мобильных приложениях</w:t>
+        <w:t xml:space="preserve"> с фрагментами</w:t>
       </w:r>
       <w:r>
         <w:rPr>
@@ -1007,7 +977,7 @@
           <w:tab w:val="clear" w:pos="720"/>
           <w:tab w:val="num" w:pos="0"/>
         </w:tabs>
-        <w:ind w:left="0" w:firstLine="360"/>
+        <w:ind w:left="0" w:firstLine="709"/>
         <w:jc w:val="both"/>
         <w:rPr>
           <w:b w:val="0"/>
@@ -1107,7 +1077,7 @@
           <w:tab w:val="clear" w:pos="720"/>
           <w:tab w:val="num" w:pos="0"/>
         </w:tabs>
-        <w:ind w:left="0" w:firstLine="360"/>
+        <w:ind w:left="0" w:firstLine="709"/>
         <w:jc w:val="both"/>
         <w:rPr>
           <w:b w:val="0"/>
@@ -1171,7 +1141,7 @@
           <w:tab w:val="clear" w:pos="720"/>
           <w:tab w:val="num" w:pos="0"/>
         </w:tabs>
-        <w:ind w:left="0" w:firstLine="360"/>
+        <w:ind w:left="0" w:firstLine="709"/>
         <w:jc w:val="both"/>
         <w:rPr>
           <w:b w:val="0"/>
@@ -1240,6 +1210,25 @@
           <w:szCs w:val="28"/>
         </w:rPr>
         <w:t>.</w:t>
+      </w:r>
+    </w:p>
+    <w:p>
+      <w:pPr>
+        <w:spacing w:after="160" w:line="259" w:lineRule="auto"/>
+        <w:rPr>
+          <w:bCs/>
+          <w:kern w:val="32"/>
+          <w:sz w:val="28"/>
+          <w:szCs w:val="28"/>
+        </w:rPr>
+      </w:pPr>
+      <w:r>
+        <w:rPr>
+          <w:b/>
+          <w:sz w:val="28"/>
+          <w:szCs w:val="28"/>
+        </w:rPr>
+        <w:br w:type="page"/>
       </w:r>
     </w:p>
     <w:p>
@@ -1249,31 +1238,76 @@
         <w:rPr>
           <w:sz w:val="28"/>
           <w:szCs w:val="28"/>
+        </w:rPr>
+      </w:pPr>
+      <w:r>
+        <w:rPr>
+          <w:sz w:val="28"/>
+          <w:szCs w:val="28"/>
+        </w:rPr>
+        <w:lastRenderedPageBreak/>
+        <w:t>Решение</w:t>
+      </w:r>
+    </w:p>
+    <w:p>
+      <w:pPr>
+        <w:pStyle w:val="Text0"/>
+        <w:rPr>
+          <w:sz w:val="28"/>
+          <w:szCs w:val="28"/>
+        </w:rPr>
+      </w:pPr>
+      <w:r>
+        <w:rPr>
+          <w:sz w:val="28"/>
+          <w:szCs w:val="28"/>
+        </w:rPr>
+        <w:t xml:space="preserve">Перенесем разметку и логику экранов из </w:t>
+      </w:r>
+      <w:proofErr w:type="spellStart"/>
+      <w:r>
+        <w:rPr>
+          <w:sz w:val="28"/>
+          <w:szCs w:val="28"/>
+        </w:rPr>
+        <w:t>активити</w:t>
+      </w:r>
+      <w:proofErr w:type="spellEnd"/>
+      <w:r>
+        <w:rPr>
+          <w:sz w:val="28"/>
+          <w:szCs w:val="28"/>
+        </w:rPr>
+        <w:t xml:space="preserve"> во фрагменты</w:t>
+      </w:r>
+      <w:r>
+        <w:rPr>
+          <w:sz w:val="28"/>
+          <w:szCs w:val="28"/>
+        </w:rPr>
+        <w:t>.</w:t>
+      </w:r>
+      <w:r>
+        <w:rPr>
+          <w:sz w:val="28"/>
+          <w:szCs w:val="28"/>
+        </w:rPr>
+        <w:t xml:space="preserve"> Разметки скопируем из предыдущей работы. В </w:t>
+      </w:r>
+      <w:r>
+        <w:rPr>
+          <w:sz w:val="28"/>
+          <w:szCs w:val="28"/>
           <w:lang w:val="en-US"/>
         </w:rPr>
-      </w:pPr>
-      <w:r>
-        <w:rPr>
-          <w:sz w:val="28"/>
-          <w:szCs w:val="28"/>
-        </w:rPr>
-        <w:t>Решение</w:t>
-      </w:r>
-    </w:p>
-    <w:p>
-      <w:pPr>
-        <w:pStyle w:val="Text0"/>
-        <w:rPr>
-          <w:sz w:val="28"/>
-          <w:szCs w:val="28"/>
-        </w:rPr>
-      </w:pPr>
-      <w:r>
-        <w:rPr>
-          <w:sz w:val="28"/>
-          <w:szCs w:val="28"/>
-        </w:rPr>
-        <w:t xml:space="preserve">Создаем три </w:t>
+        <w:t>main</w:t>
+      </w:r>
+      <w:r>
+        <w:rPr>
+          <w:sz w:val="28"/>
+          <w:szCs w:val="28"/>
+        </w:rPr>
+        <w:t xml:space="preserve"> </w:t>
       </w:r>
       <w:r>
         <w:rPr>
@@ -1281,7 +1315,7 @@
           <w:szCs w:val="28"/>
           <w:lang w:val="en-US"/>
         </w:rPr>
-        <w:t>XML</w:t>
+        <w:t>Activity</w:t>
       </w:r>
       <w:r>
         <w:rPr>
@@ -1295,159 +1329,7 @@
           <w:sz w:val="28"/>
           <w:szCs w:val="28"/>
         </w:rPr>
-        <w:t>файла с разными контейнерами разметок</w:t>
-      </w:r>
-      <w:r>
-        <w:rPr>
-          <w:sz w:val="28"/>
-          <w:szCs w:val="28"/>
-        </w:rPr>
-        <w:t>.</w:t>
-      </w:r>
-      <w:r>
-        <w:rPr>
-          <w:sz w:val="28"/>
-          <w:szCs w:val="28"/>
-        </w:rPr>
-        <w:t xml:space="preserve"> На</w:t>
-      </w:r>
-      <w:r>
-        <w:rPr>
-          <w:sz w:val="28"/>
-          <w:szCs w:val="28"/>
-          <w:lang w:val="en-US"/>
-        </w:rPr>
-        <w:t xml:space="preserve"> </w:t>
-      </w:r>
-      <w:r>
-        <w:rPr>
-          <w:sz w:val="28"/>
-          <w:szCs w:val="28"/>
-        </w:rPr>
-        <w:t>рисунках</w:t>
-      </w:r>
-      <w:r>
-        <w:rPr>
-          <w:sz w:val="28"/>
-          <w:szCs w:val="28"/>
-          <w:lang w:val="en-US"/>
-        </w:rPr>
-        <w:t xml:space="preserve"> 1-3 </w:t>
-      </w:r>
-      <w:proofErr w:type="gramStart"/>
-      <w:r>
-        <w:rPr>
-          <w:sz w:val="28"/>
-          <w:szCs w:val="28"/>
-        </w:rPr>
-        <w:t>представлены</w:t>
-      </w:r>
-      <w:proofErr w:type="gramEnd"/>
-      <w:r>
-        <w:rPr>
-          <w:sz w:val="28"/>
-          <w:szCs w:val="28"/>
-          <w:lang w:val="en-US"/>
-        </w:rPr>
-        <w:t xml:space="preserve"> </w:t>
-      </w:r>
-      <w:proofErr w:type="spellStart"/>
-      <w:r>
-        <w:rPr>
-          <w:sz w:val="28"/>
-          <w:szCs w:val="28"/>
-          <w:lang w:val="en-US"/>
-        </w:rPr>
-        <w:t>ConstraintLayout</w:t>
-      </w:r>
-      <w:proofErr w:type="spellEnd"/>
-      <w:r>
-        <w:rPr>
-          <w:sz w:val="28"/>
-          <w:szCs w:val="28"/>
-          <w:lang w:val="en-US"/>
-        </w:rPr>
-        <w:t xml:space="preserve">, </w:t>
-      </w:r>
-      <w:proofErr w:type="spellStart"/>
-      <w:r>
-        <w:rPr>
-          <w:sz w:val="28"/>
-          <w:szCs w:val="28"/>
-          <w:lang w:val="en-US"/>
-        </w:rPr>
-        <w:t>LinearLayout</w:t>
-      </w:r>
-      <w:proofErr w:type="spellEnd"/>
-      <w:r>
-        <w:rPr>
-          <w:sz w:val="28"/>
-          <w:szCs w:val="28"/>
-          <w:lang w:val="en-US"/>
-        </w:rPr>
-        <w:t xml:space="preserve"> </w:t>
-      </w:r>
-      <w:r>
-        <w:rPr>
-          <w:sz w:val="28"/>
-          <w:szCs w:val="28"/>
-        </w:rPr>
-        <w:t>и</w:t>
-      </w:r>
-      <w:r>
-        <w:rPr>
-          <w:sz w:val="28"/>
-          <w:szCs w:val="28"/>
-          <w:lang w:val="en-US"/>
-        </w:rPr>
-        <w:t xml:space="preserve"> </w:t>
-      </w:r>
-      <w:proofErr w:type="spellStart"/>
-      <w:r>
-        <w:rPr>
-          <w:sz w:val="28"/>
-          <w:szCs w:val="28"/>
-          <w:lang w:val="en-US"/>
-        </w:rPr>
-        <w:t>RelativeLayout</w:t>
-      </w:r>
-      <w:proofErr w:type="spellEnd"/>
-      <w:r>
-        <w:rPr>
-          <w:sz w:val="28"/>
-          <w:szCs w:val="28"/>
-          <w:lang w:val="en-US"/>
-        </w:rPr>
-        <w:t>.</w:t>
-      </w:r>
-      <w:r>
-        <w:rPr>
-          <w:sz w:val="28"/>
-          <w:szCs w:val="28"/>
-          <w:lang w:val="en-US"/>
-        </w:rPr>
-        <w:t xml:space="preserve"> </w:t>
-      </w:r>
-      <w:r>
-        <w:rPr>
-          <w:sz w:val="28"/>
-          <w:szCs w:val="28"/>
-        </w:rPr>
-        <w:t>Также в контейнеры были добавлены различные элементы</w:t>
-      </w:r>
-      <w:r>
-        <w:rPr>
-          <w:sz w:val="28"/>
-          <w:szCs w:val="28"/>
-        </w:rPr>
-        <w:t xml:space="preserve"> </w:t>
-      </w:r>
-      <w:r>
-        <w:rPr>
-          <w:sz w:val="28"/>
-          <w:szCs w:val="28"/>
-        </w:rPr>
-        <w:t>интерфейса, такие как кнопки и текстовые поля.</w:t>
+        <w:t>требуется отображать фрагмент. Метод, отображающий фрагмент, представлен на рисунке 1.</w:t>
       </w:r>
     </w:p>
     <w:p>
@@ -1466,9 +1348,9 @@
         </w:rPr>
         <w:drawing>
           <wp:inline distT="0" distB="0" distL="0" distR="0">
-            <wp:extent cx="5940425" cy="2497630"/>
+            <wp:extent cx="5940425" cy="1135831"/>
             <wp:effectExtent l="19050" t="0" r="3175" b="0"/>
-            <wp:docPr id="1" name="Рисунок 1"/>
+            <wp:docPr id="4" name="Рисунок 1"/>
             <wp:cNvGraphicFramePr>
               <a:graphicFrameLocks xmlns:a="http://schemas.openxmlformats.org/drawingml/2006/main" noChangeAspect="1"/>
             </wp:cNvGraphicFramePr>
@@ -1491,7 +1373,7 @@
                   <pic:spPr bwMode="auto">
                     <a:xfrm>
                       <a:off x="0" y="0"/>
-                      <a:ext cx="5940425" cy="2497630"/>
+                      <a:ext cx="5940425" cy="1135831"/>
                     </a:xfrm>
                     <a:prstGeom prst="rect">
                       <a:avLst/>
@@ -1534,16 +1416,13 @@
         </w:rPr>
         <w:t xml:space="preserve"> – </w:t>
       </w:r>
-      <w:proofErr w:type="spellStart"/>
-      <w:r>
-        <w:rPr>
-          <w:sz w:val="28"/>
-          <w:szCs w:val="28"/>
-          <w:lang w:val="en-US"/>
-        </w:rPr>
-        <w:t>ConstraintLayout</w:t>
-      </w:r>
-      <w:proofErr w:type="spellEnd"/>
+      <w:r>
+        <w:rPr>
+          <w:sz w:val="28"/>
+          <w:szCs w:val="28"/>
+        </w:rPr>
+        <w:t>Отображение фрагмента</w:t>
+      </w:r>
     </w:p>
     <w:p>
       <w:pPr>
@@ -1558,136 +1437,12 @@
           <w:sz w:val="28"/>
           <w:szCs w:val="28"/>
         </w:rPr>
-        <w:t xml:space="preserve">Создаем три </w:t>
-      </w:r>
-      <w:r>
-        <w:rPr>
-          <w:sz w:val="28"/>
-          <w:szCs w:val="28"/>
-          <w:lang w:val="en-US"/>
-        </w:rPr>
-        <w:t>XML</w:t>
-      </w:r>
-      <w:r>
-        <w:rPr>
-          <w:sz w:val="28"/>
-          <w:szCs w:val="28"/>
-        </w:rPr>
-        <w:t xml:space="preserve"> </w:t>
-      </w:r>
-      <w:r>
-        <w:rPr>
-          <w:sz w:val="28"/>
-          <w:szCs w:val="28"/>
-        </w:rPr>
-        <w:t>файла с разными контейнерами разметок. На</w:t>
-      </w:r>
-      <w:r>
-        <w:rPr>
-          <w:sz w:val="28"/>
-          <w:szCs w:val="28"/>
-          <w:lang w:val="en-US"/>
-        </w:rPr>
-        <w:t xml:space="preserve"> </w:t>
-      </w:r>
-      <w:r>
-        <w:rPr>
-          <w:sz w:val="28"/>
-          <w:szCs w:val="28"/>
-        </w:rPr>
-        <w:t>рисунках</w:t>
-      </w:r>
-      <w:r>
-        <w:rPr>
-          <w:sz w:val="28"/>
-          <w:szCs w:val="28"/>
-          <w:lang w:val="en-US"/>
-        </w:rPr>
-        <w:t xml:space="preserve"> 1-3 </w:t>
-      </w:r>
-      <w:proofErr w:type="gramStart"/>
-      <w:r>
-        <w:rPr>
-          <w:sz w:val="28"/>
-          <w:szCs w:val="28"/>
-        </w:rPr>
-        <w:t>представлены</w:t>
-      </w:r>
-      <w:proofErr w:type="gramEnd"/>
-      <w:r>
-        <w:rPr>
-          <w:sz w:val="28"/>
-          <w:szCs w:val="28"/>
-          <w:lang w:val="en-US"/>
-        </w:rPr>
-        <w:t xml:space="preserve"> </w:t>
-      </w:r>
-      <w:proofErr w:type="spellStart"/>
-      <w:r>
-        <w:rPr>
-          <w:sz w:val="28"/>
-          <w:szCs w:val="28"/>
-          <w:lang w:val="en-US"/>
-        </w:rPr>
-        <w:t>ConstraintLayout</w:t>
-      </w:r>
-      <w:proofErr w:type="spellEnd"/>
-      <w:r>
-        <w:rPr>
-          <w:sz w:val="28"/>
-          <w:szCs w:val="28"/>
-          <w:lang w:val="en-US"/>
-        </w:rPr>
-        <w:t xml:space="preserve">, </w:t>
-      </w:r>
-      <w:proofErr w:type="spellStart"/>
-      <w:r>
-        <w:rPr>
-          <w:sz w:val="28"/>
-          <w:szCs w:val="28"/>
-          <w:lang w:val="en-US"/>
-        </w:rPr>
-        <w:t>LinearLayout</w:t>
-      </w:r>
-      <w:proofErr w:type="spellEnd"/>
-      <w:r>
-        <w:rPr>
-          <w:sz w:val="28"/>
-          <w:szCs w:val="28"/>
-          <w:lang w:val="en-US"/>
-        </w:rPr>
-        <w:t xml:space="preserve"> </w:t>
-      </w:r>
-      <w:r>
-        <w:rPr>
-          <w:sz w:val="28"/>
-          <w:szCs w:val="28"/>
-        </w:rPr>
-        <w:t>и</w:t>
-      </w:r>
-      <w:r>
-        <w:rPr>
-          <w:sz w:val="28"/>
-          <w:szCs w:val="28"/>
-          <w:lang w:val="en-US"/>
-        </w:rPr>
-        <w:t xml:space="preserve"> </w:t>
-      </w:r>
-      <w:proofErr w:type="spellStart"/>
-      <w:r>
-        <w:rPr>
-          <w:sz w:val="28"/>
-          <w:szCs w:val="28"/>
-          <w:lang w:val="en-US"/>
-        </w:rPr>
-        <w:t>RelativeLayout</w:t>
-      </w:r>
-      <w:proofErr w:type="spellEnd"/>
-      <w:r>
-        <w:rPr>
-          <w:sz w:val="28"/>
-          <w:szCs w:val="28"/>
-          <w:lang w:val="en-US"/>
+        <w:t>При переходе между разными фрагментами, вызывается этот метод</w:t>
+      </w:r>
+      <w:r>
+        <w:rPr>
+          <w:sz w:val="28"/>
+          <w:szCs w:val="28"/>
         </w:rPr>
         <w:t>.</w:t>
       </w:r>
@@ -1695,30 +1450,8 @@
         <w:rPr>
           <w:sz w:val="28"/>
           <w:szCs w:val="28"/>
-          <w:lang w:val="en-US"/>
-        </w:rPr>
-        <w:t xml:space="preserve"> </w:t>
-      </w:r>
-      <w:r>
-        <w:rPr>
-          <w:sz w:val="28"/>
-          <w:szCs w:val="28"/>
-        </w:rPr>
-        <w:t>Также в контейнеры были добавлены различные элементы</w:t>
-      </w:r>
-      <w:r>
-        <w:rPr>
-          <w:sz w:val="28"/>
-          <w:szCs w:val="28"/>
-        </w:rPr>
-        <w:t xml:space="preserve"> </w:t>
-      </w:r>
-      <w:r>
-        <w:rPr>
-          <w:sz w:val="28"/>
-          <w:szCs w:val="28"/>
-        </w:rPr>
-        <w:t>интерфейса, такие как кнопки и текстовые поля.</w:t>
+        </w:rPr>
+        <w:t xml:space="preserve"> Пример вызова метода представлен на рисунке 2.</w:t>
       </w:r>
     </w:p>
     <w:p>
@@ -1735,12 +1468,11 @@
           <w:sz w:val="28"/>
           <w:szCs w:val="28"/>
         </w:rPr>
-        <w:lastRenderedPageBreak/>
         <w:drawing>
           <wp:inline distT="0" distB="0" distL="0" distR="0">
-            <wp:extent cx="5664675" cy="2381693"/>
-            <wp:effectExtent l="19050" t="0" r="0" b="0"/>
-            <wp:docPr id="3" name="Рисунок 1"/>
+            <wp:extent cx="5743796" cy="1756020"/>
+            <wp:effectExtent l="19050" t="0" r="9304" b="0"/>
+            <wp:docPr id="5" name="Рисунок 4"/>
             <wp:cNvGraphicFramePr>
               <a:graphicFrameLocks xmlns:a="http://schemas.openxmlformats.org/drawingml/2006/main" noChangeAspect="1"/>
             </wp:cNvGraphicFramePr>
@@ -1748,13 +1480,13 @@
               <a:graphicData uri="http://schemas.openxmlformats.org/drawingml/2006/picture">
                 <pic:pic xmlns:pic="http://schemas.openxmlformats.org/drawingml/2006/picture">
                   <pic:nvPicPr>
-                    <pic:cNvPr id="0" name="Picture 1"/>
+                    <pic:cNvPr id="0" name="Picture 4"/>
                     <pic:cNvPicPr>
                       <a:picLocks noChangeAspect="1" noChangeArrowheads="1"/>
                     </pic:cNvPicPr>
                   </pic:nvPicPr>
                   <pic:blipFill>
-                    <a:blip r:embed="rId6" cstate="print"/>
+                    <a:blip r:embed="rId7" cstate="print"/>
                     <a:srcRect/>
                     <a:stretch>
                       <a:fillRect/>
@@ -1763,7 +1495,7 @@
                   <pic:spPr bwMode="auto">
                     <a:xfrm>
                       <a:off x="0" y="0"/>
-                      <a:ext cx="5658310" cy="2379017"/>
+                      <a:ext cx="5741655" cy="1755365"/>
                     </a:xfrm>
                     <a:prstGeom prst="rect">
                       <a:avLst/>
@@ -1797,34 +1529,733 @@
           <w:sz w:val="28"/>
           <w:szCs w:val="28"/>
         </w:rPr>
-        <w:t>Рисунок 1</w:t>
-      </w:r>
-      <w:r>
-        <w:rPr>
-          <w:sz w:val="28"/>
-          <w:szCs w:val="28"/>
-        </w:rPr>
-        <w:t xml:space="preserve"> – </w:t>
+        <w:t>Рисунок 2</w:t>
+      </w:r>
+      <w:r>
+        <w:rPr>
+          <w:sz w:val="28"/>
+          <w:szCs w:val="28"/>
+        </w:rPr>
+        <w:t xml:space="preserve"> –</w:t>
+      </w:r>
+      <w:r>
+        <w:rPr>
+          <w:sz w:val="28"/>
+          <w:szCs w:val="28"/>
+        </w:rPr>
+        <w:t xml:space="preserve"> Вызов метода отображения фрагмента</w:t>
+      </w:r>
+    </w:p>
+    <w:p>
+      <w:pPr>
+        <w:pStyle w:val="Text0"/>
+        <w:rPr>
+          <w:sz w:val="28"/>
+          <w:szCs w:val="28"/>
+        </w:rPr>
+      </w:pPr>
+      <w:r>
+        <w:rPr>
+          <w:sz w:val="28"/>
+          <w:szCs w:val="28"/>
+        </w:rPr>
+        <w:t xml:space="preserve">В соответствии с заданием при всех переходах выводится </w:t>
+      </w:r>
+      <w:r>
+        <w:rPr>
+          <w:sz w:val="28"/>
+          <w:szCs w:val="28"/>
+          <w:lang w:val="en-US"/>
+        </w:rPr>
+        <w:t>toast</w:t>
+      </w:r>
+      <w:r>
+        <w:rPr>
+          <w:sz w:val="28"/>
+          <w:szCs w:val="28"/>
+        </w:rPr>
+        <w:t xml:space="preserve"> </w:t>
+      </w:r>
+      <w:r>
+        <w:rPr>
+          <w:sz w:val="28"/>
+          <w:szCs w:val="28"/>
+        </w:rPr>
+        <w:t xml:space="preserve">и проводится </w:t>
       </w:r>
       <w:proofErr w:type="spellStart"/>
       <w:r>
         <w:rPr>
           <w:sz w:val="28"/>
           <w:szCs w:val="28"/>
+        </w:rPr>
+        <w:t>ло</w:t>
+      </w:r>
+      <w:r>
+        <w:rPr>
+          <w:sz w:val="28"/>
+          <w:szCs w:val="28"/>
+        </w:rPr>
+        <w:t>гирование</w:t>
+      </w:r>
+      <w:proofErr w:type="spellEnd"/>
+      <w:r>
+        <w:rPr>
+          <w:sz w:val="28"/>
+          <w:szCs w:val="28"/>
+        </w:rPr>
+        <w:t>.</w:t>
+      </w:r>
+      <w:r>
+        <w:rPr>
+          <w:sz w:val="28"/>
+          <w:szCs w:val="28"/>
+        </w:rPr>
+        <w:t xml:space="preserve"> Вывод </w:t>
+      </w:r>
+      <w:proofErr w:type="spellStart"/>
+      <w:r>
+        <w:rPr>
+          <w:sz w:val="28"/>
+          <w:szCs w:val="28"/>
           <w:lang w:val="en-US"/>
         </w:rPr>
-        <w:t>ConstraintLayout</w:t>
+        <w:t>Logcat</w:t>
       </w:r>
       <w:proofErr w:type="spellEnd"/>
-    </w:p>
-    <w:p>
-      <w:pPr>
-        <w:spacing w:after="160" w:line="259" w:lineRule="auto"/>
-        <w:rPr>
-          <w:sz w:val="28"/>
-          <w:szCs w:val="28"/>
-        </w:rPr>
-      </w:pPr>
+      <w:r>
+        <w:rPr>
+          <w:sz w:val="28"/>
+          <w:szCs w:val="28"/>
+        </w:rPr>
+        <w:t xml:space="preserve"> </w:t>
+      </w:r>
+      <w:r>
+        <w:rPr>
+          <w:sz w:val="28"/>
+          <w:szCs w:val="28"/>
+        </w:rPr>
+        <w:t xml:space="preserve">представлен на рисунке 3, вывод </w:t>
+      </w:r>
+      <w:r>
+        <w:rPr>
+          <w:sz w:val="28"/>
+          <w:szCs w:val="28"/>
+          <w:lang w:val="en-US"/>
+        </w:rPr>
+        <w:t>toast</w:t>
+      </w:r>
+      <w:r>
+        <w:rPr>
+          <w:sz w:val="28"/>
+          <w:szCs w:val="28"/>
+        </w:rPr>
+        <w:t xml:space="preserve"> </w:t>
+      </w:r>
+      <w:r>
+        <w:rPr>
+          <w:sz w:val="28"/>
+          <w:szCs w:val="28"/>
+        </w:rPr>
+        <w:t>представлен на рисунке 4.</w:t>
+      </w:r>
+    </w:p>
+    <w:p>
+      <w:pPr>
+        <w:pStyle w:val="image0"/>
+        <w:rPr>
+          <w:sz w:val="28"/>
+          <w:szCs w:val="28"/>
+        </w:rPr>
+      </w:pPr>
+      <w:r>
+        <w:rPr>
+          <w:noProof/>
+          <w:sz w:val="28"/>
+          <w:szCs w:val="28"/>
+        </w:rPr>
+        <w:lastRenderedPageBreak/>
+        <w:drawing>
+          <wp:inline distT="0" distB="0" distL="0" distR="0">
+            <wp:extent cx="5252484" cy="3201982"/>
+            <wp:effectExtent l="19050" t="0" r="5316" b="0"/>
+            <wp:docPr id="7" name="Рисунок 7"/>
+            <wp:cNvGraphicFramePr>
+              <a:graphicFrameLocks xmlns:a="http://schemas.openxmlformats.org/drawingml/2006/main" noChangeAspect="1"/>
+            </wp:cNvGraphicFramePr>
+            <a:graphic xmlns:a="http://schemas.openxmlformats.org/drawingml/2006/main">
+              <a:graphicData uri="http://schemas.openxmlformats.org/drawingml/2006/picture">
+                <pic:pic xmlns:pic="http://schemas.openxmlformats.org/drawingml/2006/picture">
+                  <pic:nvPicPr>
+                    <pic:cNvPr id="0" name="Picture 7"/>
+                    <pic:cNvPicPr>
+                      <a:picLocks noChangeAspect="1" noChangeArrowheads="1"/>
+                    </pic:cNvPicPr>
+                  </pic:nvPicPr>
+                  <pic:blipFill>
+                    <a:blip r:embed="rId8" cstate="print"/>
+                    <a:srcRect/>
+                    <a:stretch>
+                      <a:fillRect/>
+                    </a:stretch>
+                  </pic:blipFill>
+                  <pic:spPr bwMode="auto">
+                    <a:xfrm>
+                      <a:off x="0" y="0"/>
+                      <a:ext cx="5253363" cy="3202518"/>
+                    </a:xfrm>
+                    <a:prstGeom prst="rect">
+                      <a:avLst/>
+                    </a:prstGeom>
+                    <a:noFill/>
+                    <a:ln w="9525">
+                      <a:noFill/>
+                      <a:miter lim="800000"/>
+                      <a:headEnd/>
+                      <a:tailEnd/>
+                    </a:ln>
+                  </pic:spPr>
+                </pic:pic>
+              </a:graphicData>
+            </a:graphic>
+          </wp:inline>
+        </w:drawing>
+      </w:r>
+    </w:p>
+    <w:p>
+      <w:pPr>
+        <w:pStyle w:val="image0"/>
+        <w:spacing w:after="120"/>
+        <w:rPr>
+          <w:sz w:val="28"/>
+          <w:szCs w:val="28"/>
+        </w:rPr>
+      </w:pPr>
+      <w:r>
+        <w:rPr>
+          <w:sz w:val="28"/>
+          <w:szCs w:val="28"/>
+        </w:rPr>
+        <w:t xml:space="preserve">Рисунок </w:t>
+      </w:r>
+      <w:r>
+        <w:rPr>
+          <w:sz w:val="28"/>
+          <w:szCs w:val="28"/>
+        </w:rPr>
+        <w:t>3</w:t>
+      </w:r>
+      <w:r>
+        <w:rPr>
+          <w:sz w:val="28"/>
+          <w:szCs w:val="28"/>
+        </w:rPr>
+        <w:t xml:space="preserve"> –</w:t>
+      </w:r>
+      <w:r>
+        <w:rPr>
+          <w:sz w:val="28"/>
+          <w:szCs w:val="28"/>
+        </w:rPr>
+        <w:t xml:space="preserve"> Вывод </w:t>
+      </w:r>
+      <w:proofErr w:type="spellStart"/>
+      <w:r>
+        <w:rPr>
+          <w:sz w:val="28"/>
+          <w:szCs w:val="28"/>
+          <w:lang w:val="en-US"/>
+        </w:rPr>
+        <w:t>Logcat</w:t>
+      </w:r>
+      <w:proofErr w:type="spellEnd"/>
+    </w:p>
+    <w:p>
+      <w:pPr>
+        <w:pStyle w:val="image0"/>
+        <w:rPr>
+          <w:sz w:val="28"/>
+          <w:szCs w:val="28"/>
+        </w:rPr>
+      </w:pPr>
+      <w:r>
+        <w:rPr>
+          <w:noProof/>
+          <w:sz w:val="28"/>
+          <w:szCs w:val="28"/>
+        </w:rPr>
+        <w:drawing>
+          <wp:inline distT="0" distB="0" distL="0" distR="0">
+            <wp:extent cx="4040505" cy="4189095"/>
+            <wp:effectExtent l="19050" t="0" r="0" b="0"/>
+            <wp:docPr id="10" name="Рисунок 10"/>
+            <wp:cNvGraphicFramePr>
+              <a:graphicFrameLocks xmlns:a="http://schemas.openxmlformats.org/drawingml/2006/main" noChangeAspect="1"/>
+            </wp:cNvGraphicFramePr>
+            <a:graphic xmlns:a="http://schemas.openxmlformats.org/drawingml/2006/main">
+              <a:graphicData uri="http://schemas.openxmlformats.org/drawingml/2006/picture">
+                <pic:pic xmlns:pic="http://schemas.openxmlformats.org/drawingml/2006/picture">
+                  <pic:nvPicPr>
+                    <pic:cNvPr id="0" name="Picture 10"/>
+                    <pic:cNvPicPr>
+                      <a:picLocks noChangeAspect="1" noChangeArrowheads="1"/>
+                    </pic:cNvPicPr>
+                  </pic:nvPicPr>
+                  <pic:blipFill>
+                    <a:blip r:embed="rId9" cstate="print"/>
+                    <a:srcRect/>
+                    <a:stretch>
+                      <a:fillRect/>
+                    </a:stretch>
+                  </pic:blipFill>
+                  <pic:spPr bwMode="auto">
+                    <a:xfrm>
+                      <a:off x="0" y="0"/>
+                      <a:ext cx="4040505" cy="4189095"/>
+                    </a:xfrm>
+                    <a:prstGeom prst="rect">
+                      <a:avLst/>
+                    </a:prstGeom>
+                    <a:noFill/>
+                    <a:ln w="9525">
+                      <a:noFill/>
+                      <a:miter lim="800000"/>
+                      <a:headEnd/>
+                      <a:tailEnd/>
+                    </a:ln>
+                  </pic:spPr>
+                </pic:pic>
+              </a:graphicData>
+            </a:graphic>
+          </wp:inline>
+        </w:drawing>
+      </w:r>
+      <w:r>
+        <w:rPr>
+          <w:noProof/>
+          <w:sz w:val="28"/>
+          <w:szCs w:val="28"/>
+        </w:rPr>
+        <w:t xml:space="preserve"> </w:t>
+      </w:r>
+    </w:p>
+    <w:p>
+      <w:pPr>
+        <w:pStyle w:val="image0"/>
+        <w:spacing w:after="120"/>
+        <w:rPr>
+          <w:sz w:val="28"/>
+          <w:szCs w:val="28"/>
+        </w:rPr>
+      </w:pPr>
+      <w:r>
+        <w:rPr>
+          <w:sz w:val="28"/>
+          <w:szCs w:val="28"/>
+        </w:rPr>
+        <w:t xml:space="preserve">Рисунок </w:t>
+      </w:r>
+      <w:r>
+        <w:rPr>
+          <w:sz w:val="28"/>
+          <w:szCs w:val="28"/>
+        </w:rPr>
+        <w:t>4</w:t>
+      </w:r>
+      <w:r>
+        <w:rPr>
+          <w:sz w:val="28"/>
+          <w:szCs w:val="28"/>
+        </w:rPr>
+        <w:t xml:space="preserve"> –</w:t>
+      </w:r>
+      <w:r>
+        <w:rPr>
+          <w:sz w:val="28"/>
+          <w:szCs w:val="28"/>
+        </w:rPr>
+        <w:t xml:space="preserve"> </w:t>
+      </w:r>
+      <w:r>
+        <w:rPr>
+          <w:sz w:val="28"/>
+          <w:szCs w:val="28"/>
+        </w:rPr>
+        <w:t xml:space="preserve">Отображение </w:t>
+      </w:r>
+      <w:r>
+        <w:rPr>
+          <w:sz w:val="28"/>
+          <w:szCs w:val="28"/>
+          <w:lang w:val="en-US"/>
+        </w:rPr>
+        <w:t>toast</w:t>
+      </w:r>
+    </w:p>
+    <w:p>
+      <w:pPr>
+        <w:pStyle w:val="Text0"/>
+        <w:rPr>
+          <w:sz w:val="28"/>
+          <w:szCs w:val="28"/>
+        </w:rPr>
+      </w:pPr>
+      <w:r>
+        <w:rPr>
+          <w:sz w:val="28"/>
+          <w:szCs w:val="28"/>
+        </w:rPr>
+        <w:t xml:space="preserve">Для передачи данных между фрагментами используется механизм добавления результатов работы фрагмента. Добавление результата </w:t>
+      </w:r>
+      <w:r>
+        <w:rPr>
+          <w:sz w:val="28"/>
+          <w:szCs w:val="28"/>
+        </w:rPr>
+        <w:lastRenderedPageBreak/>
+        <w:t>представлено на рисунке 5, получение и обработка – на рисунке 6, тестирование передачи – на рисунках 7 и 8.</w:t>
+      </w:r>
+    </w:p>
+    <w:p>
+      <w:pPr>
+        <w:pStyle w:val="image0"/>
+        <w:rPr>
+          <w:sz w:val="28"/>
+          <w:szCs w:val="28"/>
+        </w:rPr>
+      </w:pPr>
+      <w:r>
+        <w:rPr>
+          <w:noProof/>
+          <w:sz w:val="28"/>
+          <w:szCs w:val="28"/>
+        </w:rPr>
+        <w:drawing>
+          <wp:inline distT="0" distB="0" distL="0" distR="0">
+            <wp:extent cx="5940425" cy="1182222"/>
+            <wp:effectExtent l="19050" t="0" r="3175" b="0"/>
+            <wp:docPr id="13" name="Рисунок 13"/>
+            <wp:cNvGraphicFramePr>
+              <a:graphicFrameLocks xmlns:a="http://schemas.openxmlformats.org/drawingml/2006/main" noChangeAspect="1"/>
+            </wp:cNvGraphicFramePr>
+            <a:graphic xmlns:a="http://schemas.openxmlformats.org/drawingml/2006/main">
+              <a:graphicData uri="http://schemas.openxmlformats.org/drawingml/2006/picture">
+                <pic:pic xmlns:pic="http://schemas.openxmlformats.org/drawingml/2006/picture">
+                  <pic:nvPicPr>
+                    <pic:cNvPr id="0" name="Picture 13"/>
+                    <pic:cNvPicPr>
+                      <a:picLocks noChangeAspect="1" noChangeArrowheads="1"/>
+                    </pic:cNvPicPr>
+                  </pic:nvPicPr>
+                  <pic:blipFill>
+                    <a:blip r:embed="rId10" cstate="print"/>
+                    <a:srcRect/>
+                    <a:stretch>
+                      <a:fillRect/>
+                    </a:stretch>
+                  </pic:blipFill>
+                  <pic:spPr bwMode="auto">
+                    <a:xfrm>
+                      <a:off x="0" y="0"/>
+                      <a:ext cx="5940425" cy="1182222"/>
+                    </a:xfrm>
+                    <a:prstGeom prst="rect">
+                      <a:avLst/>
+                    </a:prstGeom>
+                    <a:noFill/>
+                    <a:ln w="9525">
+                      <a:noFill/>
+                      <a:miter lim="800000"/>
+                      <a:headEnd/>
+                      <a:tailEnd/>
+                    </a:ln>
+                  </pic:spPr>
+                </pic:pic>
+              </a:graphicData>
+            </a:graphic>
+          </wp:inline>
+        </w:drawing>
+      </w:r>
+    </w:p>
+    <w:p>
+      <w:pPr>
+        <w:pStyle w:val="image0"/>
+        <w:spacing w:after="120"/>
+        <w:rPr>
+          <w:sz w:val="28"/>
+          <w:szCs w:val="28"/>
+        </w:rPr>
+      </w:pPr>
+      <w:r>
+        <w:rPr>
+          <w:sz w:val="28"/>
+          <w:szCs w:val="28"/>
+        </w:rPr>
+        <w:t>Рисунок 5 – Установка результата фрагмента</w:t>
+      </w:r>
+    </w:p>
+    <w:p>
+      <w:pPr>
+        <w:pStyle w:val="image0"/>
+        <w:rPr>
+          <w:sz w:val="28"/>
+          <w:szCs w:val="28"/>
+        </w:rPr>
+      </w:pPr>
+      <w:r>
+        <w:rPr>
+          <w:noProof/>
+          <w:sz w:val="28"/>
+          <w:szCs w:val="28"/>
+        </w:rPr>
+        <w:drawing>
+          <wp:inline distT="0" distB="0" distL="0" distR="0">
+            <wp:extent cx="5940425" cy="826441"/>
+            <wp:effectExtent l="19050" t="0" r="3175" b="0"/>
+            <wp:docPr id="16" name="Рисунок 16"/>
+            <wp:cNvGraphicFramePr>
+              <a:graphicFrameLocks xmlns:a="http://schemas.openxmlformats.org/drawingml/2006/main" noChangeAspect="1"/>
+            </wp:cNvGraphicFramePr>
+            <a:graphic xmlns:a="http://schemas.openxmlformats.org/drawingml/2006/main">
+              <a:graphicData uri="http://schemas.openxmlformats.org/drawingml/2006/picture">
+                <pic:pic xmlns:pic="http://schemas.openxmlformats.org/drawingml/2006/picture">
+                  <pic:nvPicPr>
+                    <pic:cNvPr id="0" name="Picture 16"/>
+                    <pic:cNvPicPr>
+                      <a:picLocks noChangeAspect="1" noChangeArrowheads="1"/>
+                    </pic:cNvPicPr>
+                  </pic:nvPicPr>
+                  <pic:blipFill>
+                    <a:blip r:embed="rId11" cstate="print"/>
+                    <a:srcRect/>
+                    <a:stretch>
+                      <a:fillRect/>
+                    </a:stretch>
+                  </pic:blipFill>
+                  <pic:spPr bwMode="auto">
+                    <a:xfrm>
+                      <a:off x="0" y="0"/>
+                      <a:ext cx="5940425" cy="826441"/>
+                    </a:xfrm>
+                    <a:prstGeom prst="rect">
+                      <a:avLst/>
+                    </a:prstGeom>
+                    <a:noFill/>
+                    <a:ln w="9525">
+                      <a:noFill/>
+                      <a:miter lim="800000"/>
+                      <a:headEnd/>
+                      <a:tailEnd/>
+                    </a:ln>
+                  </pic:spPr>
+                </pic:pic>
+              </a:graphicData>
+            </a:graphic>
+          </wp:inline>
+        </w:drawing>
+      </w:r>
+    </w:p>
+    <w:p>
+      <w:pPr>
+        <w:pStyle w:val="image0"/>
+        <w:spacing w:after="120"/>
+        <w:rPr>
+          <w:sz w:val="28"/>
+          <w:szCs w:val="28"/>
+        </w:rPr>
+      </w:pPr>
+      <w:r>
+        <w:rPr>
+          <w:sz w:val="28"/>
+          <w:szCs w:val="28"/>
+        </w:rPr>
+        <w:t>Рисунок 6 – Получение результата фрагмента</w:t>
+      </w:r>
+    </w:p>
+    <w:p>
+      <w:pPr>
+        <w:pStyle w:val="image0"/>
+        <w:rPr>
+          <w:sz w:val="28"/>
+          <w:szCs w:val="28"/>
+        </w:rPr>
+      </w:pPr>
+      <w:r>
+        <w:rPr>
+          <w:noProof/>
+          <w:sz w:val="28"/>
+          <w:szCs w:val="28"/>
+        </w:rPr>
+        <w:drawing>
+          <wp:inline distT="0" distB="0" distL="0" distR="0">
+            <wp:extent cx="2306260" cy="2488018"/>
+            <wp:effectExtent l="19050" t="0" r="0" b="0"/>
+            <wp:docPr id="25" name="Рисунок 25"/>
+            <wp:cNvGraphicFramePr>
+              <a:graphicFrameLocks xmlns:a="http://schemas.openxmlformats.org/drawingml/2006/main" noChangeAspect="1"/>
+            </wp:cNvGraphicFramePr>
+            <a:graphic xmlns:a="http://schemas.openxmlformats.org/drawingml/2006/main">
+              <a:graphicData uri="http://schemas.openxmlformats.org/drawingml/2006/picture">
+                <pic:pic xmlns:pic="http://schemas.openxmlformats.org/drawingml/2006/picture">
+                  <pic:nvPicPr>
+                    <pic:cNvPr id="0" name="Picture 25"/>
+                    <pic:cNvPicPr>
+                      <a:picLocks noChangeAspect="1" noChangeArrowheads="1"/>
+                    </pic:cNvPicPr>
+                  </pic:nvPicPr>
+                  <pic:blipFill>
+                    <a:blip r:embed="rId12" cstate="print"/>
+                    <a:srcRect/>
+                    <a:stretch>
+                      <a:fillRect/>
+                    </a:stretch>
+                  </pic:blipFill>
+                  <pic:spPr bwMode="auto">
+                    <a:xfrm>
+                      <a:off x="0" y="0"/>
+                      <a:ext cx="2306001" cy="2487739"/>
+                    </a:xfrm>
+                    <a:prstGeom prst="rect">
+                      <a:avLst/>
+                    </a:prstGeom>
+                    <a:noFill/>
+                    <a:ln w="9525">
+                      <a:noFill/>
+                      <a:miter lim="800000"/>
+                      <a:headEnd/>
+                      <a:tailEnd/>
+                    </a:ln>
+                  </pic:spPr>
+                </pic:pic>
+              </a:graphicData>
+            </a:graphic>
+          </wp:inline>
+        </w:drawing>
+      </w:r>
+    </w:p>
+    <w:p>
+      <w:pPr>
+        <w:pStyle w:val="image0"/>
+        <w:spacing w:after="120"/>
+        <w:rPr>
+          <w:sz w:val="28"/>
+          <w:szCs w:val="28"/>
+        </w:rPr>
+      </w:pPr>
+      <w:r>
+        <w:rPr>
+          <w:sz w:val="28"/>
+          <w:szCs w:val="28"/>
+        </w:rPr>
+        <w:t>Рисунок 7 – Установка данных для передачи</w:t>
+      </w:r>
+    </w:p>
+    <w:p>
+      <w:pPr>
+        <w:pStyle w:val="image0"/>
+        <w:rPr>
+          <w:sz w:val="28"/>
+          <w:szCs w:val="28"/>
+        </w:rPr>
+      </w:pPr>
+      <w:r>
+        <w:rPr>
+          <w:noProof/>
+          <w:sz w:val="28"/>
+          <w:szCs w:val="28"/>
+        </w:rPr>
+        <w:drawing>
+          <wp:inline distT="0" distB="0" distL="0" distR="0">
+            <wp:extent cx="1925815" cy="2275367"/>
+            <wp:effectExtent l="19050" t="0" r="0" b="0"/>
+            <wp:docPr id="31" name="Рисунок 31"/>
+            <wp:cNvGraphicFramePr>
+              <a:graphicFrameLocks xmlns:a="http://schemas.openxmlformats.org/drawingml/2006/main" noChangeAspect="1"/>
+            </wp:cNvGraphicFramePr>
+            <a:graphic xmlns:a="http://schemas.openxmlformats.org/drawingml/2006/main">
+              <a:graphicData uri="http://schemas.openxmlformats.org/drawingml/2006/picture">
+                <pic:pic xmlns:pic="http://schemas.openxmlformats.org/drawingml/2006/picture">
+                  <pic:nvPicPr>
+                    <pic:cNvPr id="0" name="Picture 31"/>
+                    <pic:cNvPicPr>
+                      <a:picLocks noChangeAspect="1" noChangeArrowheads="1"/>
+                    </pic:cNvPicPr>
+                  </pic:nvPicPr>
+                  <pic:blipFill>
+                    <a:blip r:embed="rId13" cstate="print"/>
+                    <a:srcRect/>
+                    <a:stretch>
+                      <a:fillRect/>
+                    </a:stretch>
+                  </pic:blipFill>
+                  <pic:spPr bwMode="auto">
+                    <a:xfrm>
+                      <a:off x="0" y="0"/>
+                      <a:ext cx="1929135" cy="2279289"/>
+                    </a:xfrm>
+                    <a:prstGeom prst="rect">
+                      <a:avLst/>
+                    </a:prstGeom>
+                    <a:noFill/>
+                    <a:ln w="9525">
+                      <a:noFill/>
+                      <a:miter lim="800000"/>
+                      <a:headEnd/>
+                      <a:tailEnd/>
+                    </a:ln>
+                  </pic:spPr>
+                </pic:pic>
+              </a:graphicData>
+            </a:graphic>
+          </wp:inline>
+        </w:drawing>
+      </w:r>
+      <w:r>
+        <w:rPr>
+          <w:noProof/>
+          <w:sz w:val="28"/>
+          <w:szCs w:val="28"/>
+        </w:rPr>
+        <w:t xml:space="preserve"> </w:t>
+      </w:r>
+    </w:p>
+    <w:p>
+      <w:pPr>
+        <w:pStyle w:val="image0"/>
+        <w:spacing w:after="120"/>
+        <w:rPr>
+          <w:sz w:val="28"/>
+          <w:szCs w:val="28"/>
+        </w:rPr>
+      </w:pPr>
+      <w:r>
+        <w:rPr>
+          <w:sz w:val="28"/>
+          <w:szCs w:val="28"/>
+        </w:rPr>
+        <w:t xml:space="preserve">Рисунок </w:t>
+      </w:r>
+      <w:r>
+        <w:rPr>
+          <w:sz w:val="28"/>
+          <w:szCs w:val="28"/>
+        </w:rPr>
+        <w:t>8</w:t>
+      </w:r>
+      <w:r>
+        <w:rPr>
+          <w:sz w:val="28"/>
+          <w:szCs w:val="28"/>
+        </w:rPr>
+        <w:t xml:space="preserve"> –</w:t>
+      </w:r>
+      <w:r>
+        <w:rPr>
+          <w:sz w:val="28"/>
+          <w:szCs w:val="28"/>
+        </w:rPr>
+        <w:t xml:space="preserve"> Получение данных</w:t>
+      </w:r>
       <w:r>
         <w:rPr>
           <w:sz w:val="28"/>
@@ -1855,10 +2286,6 @@
     <w:p>
       <w:pPr>
         <w:pStyle w:val="Text0"/>
-        <w:rPr>
-          <w:sz w:val="28"/>
-          <w:szCs w:val="28"/>
-        </w:rPr>
       </w:pPr>
       <w:r>
         <w:rPr>
@@ -1879,7 +2306,7 @@
           <w:sz w:val="28"/>
           <w:szCs w:val="28"/>
         </w:rPr>
-        <w:t xml:space="preserve"> создания простых элементов пользовательского интерфейса</w:t>
+        <w:t xml:space="preserve"> работы с фрагментами</w:t>
       </w:r>
       <w:r>
         <w:rPr>
@@ -1893,7 +2320,7 @@
           <w:sz w:val="28"/>
           <w:szCs w:val="28"/>
         </w:rPr>
-        <w:t xml:space="preserve"> Были получены навыки работы с </w:t>
+        <w:t xml:space="preserve"> Была перенесена разметка из </w:t>
       </w:r>
       <w:r>
         <w:rPr>
@@ -1901,17 +2328,54 @@
           <w:szCs w:val="28"/>
           <w:lang w:val="en-US"/>
         </w:rPr>
-        <w:t>xml</w:t>
-      </w:r>
-      <w:r>
-        <w:rPr>
-          <w:sz w:val="28"/>
-          <w:szCs w:val="28"/>
-        </w:rPr>
-        <w:t xml:space="preserve"> файлами. Освоена работа с несколькими активностями и передача данных между ними.</w:t>
-      </w:r>
-    </w:p>
-    <w:p/>
+        <w:t>activity</w:t>
+      </w:r>
+      <w:r>
+        <w:rPr>
+          <w:sz w:val="28"/>
+          <w:szCs w:val="28"/>
+        </w:rPr>
+        <w:t xml:space="preserve"> </w:t>
+      </w:r>
+      <w:r>
+        <w:rPr>
+          <w:sz w:val="28"/>
+          <w:szCs w:val="28"/>
+        </w:rPr>
+        <w:t xml:space="preserve">во фрагменты. Была освоена передача данных между различными фрагментами. Работа фрагментов была проверена с помощью отображения </w:t>
+      </w:r>
+      <w:r>
+        <w:rPr>
+          <w:sz w:val="28"/>
+          <w:szCs w:val="28"/>
+          <w:lang w:val="en-US"/>
+        </w:rPr>
+        <w:t>toast</w:t>
+      </w:r>
+      <w:r>
+        <w:rPr>
+          <w:sz w:val="28"/>
+          <w:szCs w:val="28"/>
+        </w:rPr>
+        <w:t xml:space="preserve"> и </w:t>
+      </w:r>
+      <w:proofErr w:type="spellStart"/>
+      <w:r>
+        <w:rPr>
+          <w:sz w:val="28"/>
+          <w:szCs w:val="28"/>
+        </w:rPr>
+        <w:t>логирования</w:t>
+      </w:r>
+      <w:proofErr w:type="spellEnd"/>
+      <w:r>
+        <w:rPr>
+          <w:sz w:val="28"/>
+          <w:szCs w:val="28"/>
+        </w:rPr>
+        <w:t>.</w:t>
+      </w:r>
+    </w:p>
     <w:sectPr>
       <w:pgSz w:w="11906" w:h="16838"/>
       <w:pgMar w:top="1134" w:right="850" w:bottom="1134" w:left="1701" w:header="708" w:footer="708" w:gutter="0"/>
@@ -2566,6 +3030,7 @@
   <w:style w:type="character" w:default="1" w:styleId="a0">
     <w:name w:val="Default Paragraph Font"/>
     <w:uiPriority w:val="1"/>
+    <w:semiHidden/>
     <w:unhideWhenUsed/>
   </w:style>
   <w:style w:type="table" w:default="1" w:styleId="a1">

</xml_diff>